<commit_message>
Finalized Team meeting edits to Charter, Assigned work
</commit_message>
<xml_diff>
--- a/Project 1 Charter.docx
+++ b/Project 1 Charter.docx
@@ -140,46 +140,32 @@
     </w:p>
     <w:p>
       <w:r>
-        <w:t>Team Awesome! will analyze anxiety and depression levels based on state COVID-19 lockdown restriction approaches.  We will choose sample states based on COVID-19 “openness” score quartile groupings.</w:t>
+        <w:t xml:space="preserve">Team Awesome! will analyze anxiety and depression levels based on state COVID-19 lockdown restriction approaches.  </w:t>
+      </w:r>
+    </w:p>
+    <w:p>
+      <w:r>
+        <w:t>We will choose sample states based on COVID-19 “openness” score quartile groupings.</w:t>
       </w:r>
       <w:r>
         <w:t xml:space="preserve"> </w:t>
       </w:r>
       <w:r>
-        <w:t xml:space="preserve">We will establish baselines on </w:t>
-      </w:r>
-      <w:r>
-        <w:rPr>
-          <w:color w:val="FF0000"/>
-        </w:rPr>
-        <w:t>Kristina stuff</w:t>
-      </w:r>
-      <w:r>
-        <w:rPr>
-          <w:color w:val="FF0000"/>
-        </w:rPr>
-        <w:t xml:space="preserve"> &amp; anxiety and depression levels</w:t>
-      </w:r>
-      <w:r>
-        <w:rPr>
-          <w:color w:val="FF0000"/>
-        </w:rPr>
-        <w:t>.</w:t>
-      </w:r>
-      <w:r>
-        <w:rPr>
-          <w:color w:val="FF0000"/>
-        </w:rPr>
+        <w:t xml:space="preserve"> States </w:t>
+      </w:r>
+      <w:proofErr w:type="gramStart"/>
+      <w:r>
+        <w:t>chosen:</w:t>
+      </w:r>
+      <w:proofErr w:type="gramEnd"/>
+      <w:r>
+        <w:t xml:space="preserve"> California, Texas,  South Dakota, Maryland, Georgia,</w:t>
+      </w:r>
+      <w:r>
         <w:t xml:space="preserve"> </w:t>
       </w:r>
       <w:r>
-        <w:t xml:space="preserve">We will evaluate stress factors such as unemployment levels and </w:t>
-      </w:r>
-      <w:r>
-        <w:rPr>
-          <w:color w:val="FF0000"/>
-        </w:rPr>
-        <w:t>CDC factors</w:t>
+        <w:t>Florida</w:t>
       </w:r>
       <w:r>
         <w:t>.</w:t>
@@ -218,22 +204,26 @@
         <w:t>Did s</w:t>
       </w:r>
       <w:r>
-        <w:t>tates with more restrictive lockdown measures experienced higher levels of anxiety and depression</w:t>
+        <w:t xml:space="preserve">tates with more restrictive lockdown measures experience </w:t>
+      </w:r>
+      <w:r>
+        <w:t xml:space="preserve">a </w:t>
+      </w:r>
+      <w:r>
+        <w:t xml:space="preserve">higher </w:t>
+      </w:r>
+      <w:r>
+        <w:t>increase in</w:t>
+      </w:r>
+      <w:r>
+        <w:t xml:space="preserve"> anxiety and depression</w:t>
       </w:r>
       <w:r>
         <w:t>?</w:t>
       </w:r>
     </w:p>
     <w:p>
-      <w:pPr>
-        <w:rPr>
-          <w:color w:val="7030A0"/>
-        </w:rPr>
-      </w:pPr>
-      <w:r>
-        <w:rPr>
-          <w:color w:val="7030A0"/>
-        </w:rPr>
+      <w:r>
         <w:t>To find out the answer, we looked at  3 things:</w:t>
       </w:r>
     </w:p>
@@ -244,15 +234,18 @@
           <w:ilvl w:val="0"/>
           <w:numId w:val="15"/>
         </w:numPr>
-        <w:rPr>
-          <w:color w:val="7030A0"/>
-        </w:rPr>
-      </w:pPr>
-      <w:r>
-        <w:rPr>
-          <w:color w:val="7030A0"/>
-        </w:rPr>
+      </w:pPr>
+      <w:r>
         <w:t>Openness</w:t>
+      </w:r>
+      <w:r>
+        <w:t xml:space="preserve"> compared </w:t>
+      </w:r>
+      <w:r>
+        <w:t>Anxiety Levels</w:t>
+      </w:r>
+      <w:r>
+        <w:t xml:space="preserve"> National</w:t>
       </w:r>
     </w:p>
     <w:p>
@@ -262,15 +255,9 @@
           <w:ilvl w:val="0"/>
           <w:numId w:val="15"/>
         </w:numPr>
-        <w:rPr>
-          <w:color w:val="7030A0"/>
-        </w:rPr>
-      </w:pPr>
-      <w:r>
-        <w:rPr>
-          <w:color w:val="7030A0"/>
-        </w:rPr>
-        <w:t>Anxiety Levels</w:t>
+      </w:pPr>
+      <w:r>
+        <w:t>Baseline per state of average anxiety levels over 2 years.</w:t>
       </w:r>
     </w:p>
     <w:p>
@@ -280,168 +267,227 @@
           <w:ilvl w:val="0"/>
           <w:numId w:val="15"/>
         </w:numPr>
+      </w:pPr>
+      <w:r>
+        <w:t xml:space="preserve">States compared mental health vs </w:t>
+      </w:r>
+      <w:proofErr w:type="spellStart"/>
+      <w:r>
+        <w:t>Covid</w:t>
+      </w:r>
+      <w:proofErr w:type="spellEnd"/>
+      <w:r>
+        <w:t xml:space="preserve"> Cases</w:t>
+      </w:r>
+      <w:r>
+        <w:t xml:space="preserve"> over time</w:t>
+      </w:r>
+    </w:p>
+    <w:p>
+      <w:pPr>
+        <w:pStyle w:val="ListParagraph"/>
+        <w:numPr>
+          <w:ilvl w:val="0"/>
+          <w:numId w:val="15"/>
+        </w:numPr>
+      </w:pPr>
+      <w:r>
+        <w:t xml:space="preserve">Compared unemployment </w:t>
+      </w:r>
+    </w:p>
+    <w:p>
+      <w:r>
+        <w:t>Openness compared Anxiety Levels National</w:t>
+      </w:r>
+      <w:r>
+        <w:t xml:space="preserve"> - </w:t>
+      </w:r>
+      <w:r>
+        <w:rPr>
+          <w:highlight w:val="yellow"/>
+        </w:rPr>
+        <w:t>Kristina</w:t>
+      </w:r>
+    </w:p>
+    <w:p>
+      <w:pPr>
+        <w:pStyle w:val="ListParagraph"/>
+        <w:numPr>
+          <w:ilvl w:val="0"/>
+          <w:numId w:val="16"/>
+        </w:numPr>
+      </w:pPr>
+      <w:r>
+        <w:t>Approach: Map of current openness – heatmap or otherwise for states that are on different levels on different ends of the spectrum on openness.</w:t>
+      </w:r>
+    </w:p>
+    <w:p>
+      <w:pPr>
+        <w:pStyle w:val="ListParagraph"/>
+      </w:pPr>
+    </w:p>
+    <w:p>
+      <w:pPr>
+        <w:pStyle w:val="ListParagraph"/>
+        <w:numPr>
+          <w:ilvl w:val="0"/>
+          <w:numId w:val="16"/>
+        </w:numPr>
+      </w:pPr>
+      <w:r>
+        <w:t xml:space="preserve">Scatter plots of openness vs anxiety and depression levels.  </w:t>
+      </w:r>
+      <w:proofErr w:type="spellStart"/>
+      <w:r>
+        <w:t>Statistiscal</w:t>
+      </w:r>
+      <w:proofErr w:type="spellEnd"/>
+      <w:r>
+        <w:t xml:space="preserve"> stuff on quartiles for states.</w:t>
+      </w:r>
+    </w:p>
+    <w:p>
+      <w:r>
+        <w:t>Baseline per state of average anxiety levels over 2 years.</w:t>
+      </w:r>
+      <w:r>
+        <w:t xml:space="preserve">   </w:t>
+      </w:r>
+      <w:r>
+        <w:rPr>
+          <w:highlight w:val="yellow"/>
+        </w:rPr>
+        <w:t>-Leo</w:t>
+      </w:r>
+    </w:p>
+    <w:p>
+      <w:pPr>
+        <w:pStyle w:val="ListParagraph"/>
+        <w:numPr>
+          <w:ilvl w:val="0"/>
+          <w:numId w:val="18"/>
+        </w:numPr>
+      </w:pPr>
+      <w:r>
+        <w:t>Per month Bar or line graph.  Thinking 6 graphs – one per state.</w:t>
+      </w:r>
+    </w:p>
+    <w:p>
+      <w:pPr>
+        <w:pStyle w:val="ListParagraph"/>
+        <w:numPr>
+          <w:ilvl w:val="1"/>
+          <w:numId w:val="18"/>
+        </w:numPr>
+      </w:pPr>
+      <w:r>
+        <w:t>2 lines or bars: with 1 being Baseline, and 2</w:t>
+      </w:r>
+      <w:r>
+        <w:rPr>
+          <w:vertAlign w:val="superscript"/>
+        </w:rPr>
+        <w:t>nd</w:t>
+      </w:r>
+      <w:r>
+        <w:t xml:space="preserve"> line the affected line</w:t>
+      </w:r>
+    </w:p>
+    <w:p>
+      <w:r>
+        <w:t xml:space="preserve">States </w:t>
+      </w:r>
+      <w:r>
+        <w:t xml:space="preserve">mental </w:t>
+      </w:r>
+      <w:r>
+        <w:t xml:space="preserve">health </w:t>
+      </w:r>
+      <w:r>
+        <w:t xml:space="preserve">compared to </w:t>
+      </w:r>
+      <w:proofErr w:type="spellStart"/>
+      <w:r>
+        <w:t>Covid</w:t>
+      </w:r>
+      <w:proofErr w:type="spellEnd"/>
+      <w:r>
+        <w:t xml:space="preserve"> Cases over time</w:t>
+      </w:r>
+      <w:r>
+        <w:t xml:space="preserve">.  </w:t>
+      </w:r>
+      <w:r>
+        <w:rPr>
+          <w:highlight w:val="yellow"/>
+        </w:rPr>
+        <w:t>- Adela</w:t>
+      </w:r>
+    </w:p>
+    <w:p>
+      <w:pPr>
+        <w:pStyle w:val="ListParagraph"/>
+        <w:numPr>
+          <w:ilvl w:val="0"/>
+          <w:numId w:val="18"/>
+        </w:numPr>
+      </w:pPr>
+      <w:r>
+        <w:t xml:space="preserve">Set of 6 graphs by states over the </w:t>
+      </w:r>
+      <w:proofErr w:type="spellStart"/>
+      <w:r>
+        <w:t>Covid</w:t>
+      </w:r>
+      <w:proofErr w:type="spellEnd"/>
+      <w:r>
+        <w:t xml:space="preserve"> </w:t>
+      </w:r>
+      <w:proofErr w:type="gramStart"/>
+      <w:r>
+        <w:t>time period</w:t>
+      </w:r>
+      <w:proofErr w:type="gramEnd"/>
+      <w:r>
+        <w:t>.</w:t>
+      </w:r>
+    </w:p>
+    <w:p>
+      <w:r>
+        <w:t xml:space="preserve">Compared unemployment </w:t>
+      </w:r>
+      <w:r>
+        <w:rPr>
+          <w:highlight w:val="yellow"/>
+        </w:rPr>
+        <w:t>-Giam</w:t>
+      </w:r>
+    </w:p>
+    <w:p>
+      <w:pPr>
+        <w:pStyle w:val="ListParagraph"/>
+        <w:numPr>
+          <w:ilvl w:val="0"/>
+          <w:numId w:val="18"/>
+        </w:numPr>
+      </w:pPr>
+      <w:r>
+        <w:t>Checking to see if there is a correlation between UI, Anxiety, &amp; COVID.</w:t>
+      </w:r>
+    </w:p>
+    <w:p>
+      <w:pPr>
         <w:rPr>
           <w:color w:val="7030A0"/>
         </w:rPr>
       </w:pPr>
-      <w:proofErr w:type="spellStart"/>
-      <w:r>
-        <w:rPr>
-          <w:color w:val="7030A0"/>
-        </w:rPr>
-        <w:t>Covid</w:t>
-      </w:r>
-      <w:proofErr w:type="spellEnd"/>
-      <w:r>
-        <w:rPr>
-          <w:color w:val="7030A0"/>
-        </w:rPr>
-        <w:t xml:space="preserve"> Cases</w:t>
-      </w:r>
-    </w:p>
-    <w:p>
-      <w:r>
-        <w:t>S</w:t>
-      </w:r>
-      <w:r>
-        <w:t xml:space="preserve">upporting Question: 1. How </w:t>
-      </w:r>
-      <w:r>
-        <w:t>were states affected by COVID</w:t>
-      </w:r>
-      <w:r>
-        <w:t>?</w:t>
-      </w:r>
-    </w:p>
-    <w:p>
-      <w:r>
-        <w:drawing>
-          <wp:inline distT="0" distB="0" distL="0" distR="0" wp14:anchorId="2689582E" wp14:editId="7E089B93">
-            <wp:extent cx="3613745" cy="3067050"/>
-            <wp:effectExtent l="0" t="0" r="6350" b="0"/>
-            <wp:docPr id="7" name="Picture 7"/>
-            <wp:cNvGraphicFramePr>
-              <a:graphicFrameLocks xmlns:a="http://schemas.openxmlformats.org/drawingml/2006/main" noChangeAspect="1"/>
-            </wp:cNvGraphicFramePr>
-            <a:graphic xmlns:a="http://schemas.openxmlformats.org/drawingml/2006/main">
-              <a:graphicData uri="http://schemas.openxmlformats.org/drawingml/2006/picture">
-                <pic:pic xmlns:pic="http://schemas.openxmlformats.org/drawingml/2006/picture">
-                  <pic:nvPicPr>
-                    <pic:cNvPr id="1" name=""/>
-                    <pic:cNvPicPr/>
-                  </pic:nvPicPr>
-                  <pic:blipFill>
-                    <a:blip r:embed="rId7"/>
-                    <a:stretch>
-                      <a:fillRect/>
-                    </a:stretch>
-                  </pic:blipFill>
-                  <pic:spPr>
-                    <a:xfrm>
-                      <a:off x="0" y="0"/>
-                      <a:ext cx="3618406" cy="3071006"/>
-                    </a:xfrm>
-                    <a:prstGeom prst="rect">
-                      <a:avLst/>
-                    </a:prstGeom>
-                  </pic:spPr>
-                </pic:pic>
-              </a:graphicData>
-            </a:graphic>
-          </wp:inline>
-        </w:drawing>
-      </w:r>
-    </w:p>
-    <w:p>
-      <w:r>
-        <w:t>Supporting Question: 1. How did states responds with their Openness?</w:t>
-      </w:r>
-    </w:p>
-    <w:p>
-      <w:r>
-        <w:rPr>
-          <w:noProof/>
-        </w:rPr>
+    </w:p>
+    <w:p>
+      <w:r>
         <w:lastRenderedPageBreak/>
-        <w:drawing>
-          <wp:inline distT="0" distB="0" distL="0" distR="0" wp14:anchorId="733F37CD" wp14:editId="5B4CA5D0">
-            <wp:extent cx="3152821" cy="2305050"/>
-            <wp:effectExtent l="0" t="0" r="9525" b="0"/>
-            <wp:docPr id="13" name="Picture 13"/>
-            <wp:cNvGraphicFramePr>
-              <a:graphicFrameLocks xmlns:a="http://schemas.openxmlformats.org/drawingml/2006/main" noChangeAspect="1"/>
-            </wp:cNvGraphicFramePr>
-            <a:graphic xmlns:a="http://schemas.openxmlformats.org/drawingml/2006/main">
-              <a:graphicData uri="http://schemas.openxmlformats.org/drawingml/2006/picture">
-                <pic:pic xmlns:pic="http://schemas.openxmlformats.org/drawingml/2006/picture">
-                  <pic:nvPicPr>
-                    <pic:cNvPr id="0" name="Picture 3"/>
-                    <pic:cNvPicPr>
-                      <a:picLocks noChangeAspect="1" noChangeArrowheads="1"/>
-                    </pic:cNvPicPr>
-                  </pic:nvPicPr>
-                  <pic:blipFill>
-                    <a:blip r:embed="rId8">
-                      <a:extLst>
-                        <a:ext uri="{28A0092B-C50C-407E-A947-70E740481C1C}">
-                          <a14:useLocalDpi xmlns:a14="http://schemas.microsoft.com/office/drawing/2010/main" val="0"/>
-                        </a:ext>
-                      </a:extLst>
-                    </a:blip>
-                    <a:srcRect/>
-                    <a:stretch>
-                      <a:fillRect/>
-                    </a:stretch>
-                  </pic:blipFill>
-                  <pic:spPr bwMode="auto">
-                    <a:xfrm>
-                      <a:off x="0" y="0"/>
-                      <a:ext cx="3157256" cy="2308293"/>
-                    </a:xfrm>
-                    <a:prstGeom prst="rect">
-                      <a:avLst/>
-                    </a:prstGeom>
-                    <a:noFill/>
-                    <a:ln>
-                      <a:noFill/>
-                    </a:ln>
-                  </pic:spPr>
-                </pic:pic>
-              </a:graphicData>
-            </a:graphic>
-          </wp:inline>
-        </w:drawing>
-      </w:r>
-    </w:p>
-    <w:p>
-      <w:r>
-        <w:t xml:space="preserve">Supporting Question: </w:t>
-      </w:r>
-      <w:r>
-        <w:t>3</w:t>
-      </w:r>
-      <w:r>
-        <w:t xml:space="preserve">. How did states </w:t>
-      </w:r>
-      <w:r>
-        <w:t>Anxiety levels change throughout COVID</w:t>
-      </w:r>
-      <w:r>
-        <w:t>?</w:t>
-      </w:r>
-    </w:p>
-    <w:p>
-      <w:r>
-        <w:t>Johns Hopkins Anxiety Chart</w:t>
-      </w:r>
-    </w:p>
-    <w:p/>
-    <w:p>
-      <w:r>
         <w:t>NOW FOR THE BIG REVEAL – COMBINING THEM ALL</w:t>
       </w:r>
     </w:p>
-    <w:p/>
     <w:p>
       <w:r>
         <w:t>Primary Hypothesis: States with more restrictive lockdown measures experienced higher levels of anxiety and depression.</w:t>
@@ -466,10 +512,6 @@
           <w:ilvl w:val="0"/>
           <w:numId w:val="5"/>
         </w:numPr>
-        <w:rPr>
-          <w:i/>
-          <w:iCs/>
-        </w:rPr>
       </w:pPr>
       <w:r>
         <w:t xml:space="preserve">Alternative: If yes, then deny NULL hypothesis – which means there is a significant relationship. Based on P-Value </w:t>
@@ -484,296 +526,17 @@
       </w:r>
     </w:p>
     <w:p>
-      <w:r>
-        <w:t>Variable 1 Openness</w:t>
-      </w:r>
-    </w:p>
-    <w:p>
-      <w:pPr>
-        <w:pStyle w:val="ListParagraph"/>
-        <w:numPr>
-          <w:ilvl w:val="0"/>
-          <w:numId w:val="11"/>
-        </w:numPr>
-      </w:pPr>
-      <w:r>
-        <w:t>Multistate</w:t>
-      </w:r>
-    </w:p>
-    <w:p>
-      <w:r>
-        <w:t>Variable 2 Anxiety and Depression</w:t>
-      </w:r>
-    </w:p>
-    <w:p>
-      <w:pPr>
-        <w:pStyle w:val="ListParagraph"/>
-        <w:numPr>
-          <w:ilvl w:val="0"/>
-          <w:numId w:val="11"/>
-        </w:numPr>
-      </w:pPr>
-      <w:r>
-        <w:t xml:space="preserve">Anxiety and Depression vs Baseline </w:t>
-      </w:r>
-    </w:p>
-    <w:p>
-      <w:pPr>
-        <w:pStyle w:val="ListParagraph"/>
-        <w:numPr>
-          <w:ilvl w:val="0"/>
-          <w:numId w:val="11"/>
-        </w:numPr>
-      </w:pPr>
-      <w:proofErr w:type="spellStart"/>
-      <w:r>
-        <w:t>Covid</w:t>
-      </w:r>
-      <w:proofErr w:type="spellEnd"/>
-      <w:r>
-        <w:t xml:space="preserve"> Cases by State</w:t>
-      </w:r>
-    </w:p>
-    <w:p>
-      <w:r>
-        <w:t xml:space="preserve">Key for all 3 data sets will be the </w:t>
-      </w:r>
-      <w:r>
-        <w:rPr>
-          <w:u w:val="single"/>
-        </w:rPr>
-        <w:t>State</w:t>
-      </w:r>
-      <w:r>
-        <w:t xml:space="preserve"> Columns</w:t>
-      </w:r>
-    </w:p>
-    <w:p>
-      <w:pPr>
-        <w:pStyle w:val="ListParagraph"/>
-        <w:numPr>
-          <w:ilvl w:val="0"/>
-          <w:numId w:val="13"/>
-        </w:numPr>
-      </w:pPr>
-      <w:r>
-        <w:t xml:space="preserve">For </w:t>
-      </w:r>
-      <w:r>
+      <w:pPr>
         <w:rPr>
           <w:b/>
           <w:bCs/>
         </w:rPr>
-        <w:t>Multistate</w:t>
-      </w:r>
-      <w:r>
-        <w:t xml:space="preserve"> = “Jurisdiction” with states in this format: Alabama</w:t>
-      </w:r>
-    </w:p>
-    <w:p>
-      <w:pPr>
-        <w:pStyle w:val="ListParagraph"/>
-        <w:numPr>
-          <w:ilvl w:val="0"/>
-          <w:numId w:val="13"/>
-        </w:numPr>
-      </w:pPr>
-      <w:r>
-        <w:t xml:space="preserve">For </w:t>
-      </w:r>
+      </w:pPr>
       <w:r>
         <w:rPr>
           <w:b/>
           <w:bCs/>
         </w:rPr>
-        <w:t>Anxiety and Depression vs Baseline</w:t>
-      </w:r>
-      <w:r>
-        <w:rPr>
-          <w:b/>
-          <w:bCs/>
-        </w:rPr>
-        <w:t xml:space="preserve">  (CDC)</w:t>
-      </w:r>
-      <w:r>
-        <w:rPr>
-          <w:b/>
-          <w:bCs/>
-        </w:rPr>
-        <w:t xml:space="preserve"> </w:t>
-      </w:r>
-      <w:r>
-        <w:t>= “</w:t>
-      </w:r>
-      <w:r>
-        <w:rPr>
-          <w:highlight w:val="yellow"/>
-        </w:rPr>
-        <w:t>S</w:t>
-      </w:r>
-      <w:r>
-        <w:t>tate”</w:t>
-      </w:r>
-      <w:r>
-        <w:t xml:space="preserve"> </w:t>
-      </w:r>
-      <w:r>
-        <w:t>with states in this format: Alabama</w:t>
-      </w:r>
-    </w:p>
-    <w:p>
-      <w:pPr>
-        <w:pStyle w:val="ListParagraph"/>
-        <w:numPr>
-          <w:ilvl w:val="1"/>
-          <w:numId w:val="13"/>
-        </w:numPr>
-      </w:pPr>
-      <w:r>
-        <w:t>For Baseline, we will look at CDC anxiety and depression levels in the first week vs current.</w:t>
-      </w:r>
-    </w:p>
-    <w:p>
-      <w:pPr>
-        <w:pStyle w:val="ListParagraph"/>
-        <w:numPr>
-          <w:ilvl w:val="0"/>
-          <w:numId w:val="13"/>
-        </w:numPr>
-      </w:pPr>
-      <w:r>
-        <w:t xml:space="preserve">For </w:t>
-      </w:r>
-      <w:proofErr w:type="spellStart"/>
-      <w:r>
-        <w:rPr>
-          <w:b/>
-          <w:bCs/>
-        </w:rPr>
-        <w:t>Covid</w:t>
-      </w:r>
-      <w:proofErr w:type="spellEnd"/>
-      <w:r>
-        <w:rPr>
-          <w:b/>
-          <w:bCs/>
-        </w:rPr>
-        <w:t xml:space="preserve"> Cases by State</w:t>
-      </w:r>
-      <w:r>
-        <w:t xml:space="preserve"> (John Hopkins) =  “</w:t>
-      </w:r>
-      <w:r>
-        <w:rPr>
-          <w:highlight w:val="green"/>
-        </w:rPr>
-        <w:t>s</w:t>
-      </w:r>
-      <w:r>
-        <w:t>tate” with states in this format: Alabama</w:t>
-      </w:r>
-    </w:p>
-    <w:p/>
-    <w:p>
-      <w:r>
-        <w:lastRenderedPageBreak/>
-        <w:t xml:space="preserve">Chart: </w:t>
-      </w:r>
-    </w:p>
-    <w:p>
-      <w:r>
-        <w:t xml:space="preserve">Scatter plot with x axis = </w:t>
-      </w:r>
-      <w:proofErr w:type="spellStart"/>
-      <w:r>
-        <w:t>Covid</w:t>
-      </w:r>
-      <w:proofErr w:type="spellEnd"/>
-      <w:r>
-        <w:t xml:space="preserve"> cases by state per 100K, y axis = Openness, weight = anxiety and depression</w:t>
-      </w:r>
-    </w:p>
-    <w:p>
-      <w:r>
-        <w:rPr>
-          <w:noProof/>
-        </w:rPr>
-        <w:drawing>
-          <wp:inline distT="0" distB="0" distL="0" distR="0" wp14:anchorId="01DC4D7F" wp14:editId="7B95C013">
-            <wp:extent cx="5934075" cy="2981325"/>
-            <wp:effectExtent l="0" t="0" r="9525" b="9525"/>
-            <wp:docPr id="14" name="Picture 14"/>
-            <wp:cNvGraphicFramePr>
-              <a:graphicFrameLocks xmlns:a="http://schemas.openxmlformats.org/drawingml/2006/main" noChangeAspect="1"/>
-            </wp:cNvGraphicFramePr>
-            <a:graphic xmlns:a="http://schemas.openxmlformats.org/drawingml/2006/main">
-              <a:graphicData uri="http://schemas.openxmlformats.org/drawingml/2006/picture">
-                <pic:pic xmlns:pic="http://schemas.openxmlformats.org/drawingml/2006/picture">
-                  <pic:nvPicPr>
-                    <pic:cNvPr id="0" name="Picture 2"/>
-                    <pic:cNvPicPr>
-                      <a:picLocks noChangeAspect="1" noChangeArrowheads="1"/>
-                    </pic:cNvPicPr>
-                  </pic:nvPicPr>
-                  <pic:blipFill>
-                    <a:blip r:embed="rId9">
-                      <a:extLst>
-                        <a:ext uri="{28A0092B-C50C-407E-A947-70E740481C1C}">
-                          <a14:useLocalDpi xmlns:a14="http://schemas.microsoft.com/office/drawing/2010/main" val="0"/>
-                        </a:ext>
-                      </a:extLst>
-                    </a:blip>
-                    <a:srcRect/>
-                    <a:stretch>
-                      <a:fillRect/>
-                    </a:stretch>
-                  </pic:blipFill>
-                  <pic:spPr bwMode="auto">
-                    <a:xfrm>
-                      <a:off x="0" y="0"/>
-                      <a:ext cx="5934075" cy="2981325"/>
-                    </a:xfrm>
-                    <a:prstGeom prst="rect">
-                      <a:avLst/>
-                    </a:prstGeom>
-                    <a:noFill/>
-                    <a:ln>
-                      <a:noFill/>
-                    </a:ln>
-                  </pic:spPr>
-                </pic:pic>
-              </a:graphicData>
-            </a:graphic>
-          </wp:inline>
-        </w:drawing>
-      </w:r>
-    </w:p>
-    <w:p>
-      <w:pPr>
-        <w:rPr>
-          <w:color w:val="7030A0"/>
-        </w:rPr>
-      </w:pPr>
-      <w:r>
-        <w:rPr>
-          <w:color w:val="7030A0"/>
-        </w:rPr>
-        <w:t>Scatter bubble weight = Anxiety and Depression levels.</w:t>
-      </w:r>
-    </w:p>
-    <w:p/>
-    <w:p>
-      <w:pPr>
-        <w:rPr>
-          <w:b/>
-          <w:bCs/>
-        </w:rPr>
-      </w:pPr>
-      <w:r>
-        <w:rPr>
-          <w:b/>
-          <w:bCs/>
-        </w:rPr>
         <w:t>Research Data and Description</w:t>
       </w:r>
     </w:p>
@@ -793,7 +556,7 @@
       </w:r>
     </w:p>
     <w:p>
-      <w:hyperlink r:id="rId10" w:history="1">
+      <w:hyperlink r:id="rId7" w:history="1">
         <w:r>
           <w:rPr>
             <w:rStyle w:val="Hyperlink"/>
@@ -803,7 +566,7 @@
       </w:hyperlink>
     </w:p>
     <w:p>
-      <w:hyperlink r:id="rId11" w:history="1">
+      <w:hyperlink r:id="rId8" w:history="1">
         <w:r>
           <w:rPr>
             <w:rStyle w:val="Hyperlink"/>
@@ -813,7 +576,7 @@
       </w:hyperlink>
     </w:p>
     <w:p>
-      <w:hyperlink r:id="rId12" w:history="1">
+      <w:hyperlink r:id="rId9" w:history="1">
         <w:r>
           <w:rPr>
             <w:rStyle w:val="Hyperlink"/>
@@ -844,7 +607,7 @@
       <w:r>
         <w:t xml:space="preserve">Data Dictionary: </w:t>
       </w:r>
-      <w:hyperlink r:id="rId13" w:history="1">
+      <w:hyperlink r:id="rId10" w:history="1">
         <w:r>
           <w:rPr>
             <w:rStyle w:val="Hyperlink"/>
@@ -883,7 +646,6 @@
     </w:p>
     <w:p>
       <w:r>
-        <w:lastRenderedPageBreak/>
         <w:t>df.info: 12 Columns, 11760 Rows, All States (including PR, Samoa, Guam, Marianas, Virgin Islands, DC</w:t>
       </w:r>
       <w:r>
@@ -916,7 +678,7 @@
                     </pic:cNvPicPr>
                   </pic:nvPicPr>
                   <pic:blipFill>
-                    <a:blip r:embed="rId14">
+                    <a:blip r:embed="rId11">
                       <a:extLst>
                         <a:ext uri="{28A0092B-C50C-407E-A947-70E740481C1C}">
                           <a14:useLocalDpi xmlns:a14="http://schemas.microsoft.com/office/drawing/2010/main" val="0"/>
@@ -980,6 +742,7 @@
         <w:rPr>
           <w:noProof/>
         </w:rPr>
+        <w:lastRenderedPageBreak/>
         <w:drawing>
           <wp:inline distT="0" distB="0" distL="0" distR="0" wp14:anchorId="408DD958" wp14:editId="18A4B40C">
             <wp:extent cx="5943600" cy="762000"/>
@@ -998,7 +761,7 @@
                     </pic:cNvPicPr>
                   </pic:nvPicPr>
                   <pic:blipFill>
-                    <a:blip r:embed="rId15">
+                    <a:blip r:embed="rId12">
                       <a:extLst>
                         <a:ext uri="{28A0092B-C50C-407E-A947-70E740481C1C}">
                           <a14:useLocalDpi xmlns:a14="http://schemas.microsoft.com/office/drawing/2010/main" val="0"/>
@@ -1036,20 +799,20 @@
     <w:p>
       <w:pPr>
         <w:rPr>
-          <w:sz w:val="32"/>
-          <w:szCs w:val="32"/>
-        </w:rPr>
-      </w:pPr>
-      <w:r>
-        <w:rPr>
-          <w:sz w:val="32"/>
-          <w:szCs w:val="32"/>
+          <w:sz w:val="26"/>
+          <w:szCs w:val="26"/>
+        </w:rPr>
+      </w:pPr>
+      <w:r>
+        <w:rPr>
+          <w:sz w:val="26"/>
+          <w:szCs w:val="26"/>
         </w:rPr>
         <w:t>United States Department of Labor – Unemployment Insurance Weekly Claims Data</w:t>
       </w:r>
     </w:p>
     <w:p>
-      <w:hyperlink r:id="rId16" w:history="1">
+      <w:hyperlink r:id="rId13" w:history="1">
         <w:r>
           <w:rPr>
             <w:rStyle w:val="Hyperlink"/>
@@ -1059,7 +822,7 @@
       </w:hyperlink>
     </w:p>
     <w:p>
-      <w:hyperlink r:id="rId17" w:history="1">
+      <w:hyperlink r:id="rId14" w:history="1">
         <w:r>
           <w:rPr>
             <w:rStyle w:val="Hyperlink"/>
@@ -1131,7 +894,7 @@
                     </pic:cNvPicPr>
                   </pic:nvPicPr>
                   <pic:blipFill>
-                    <a:blip r:embed="rId18">
+                    <a:blip r:embed="rId15">
                       <a:extLst>
                         <a:ext uri="{28A0092B-C50C-407E-A947-70E740481C1C}">
                           <a14:useLocalDpi xmlns:a14="http://schemas.microsoft.com/office/drawing/2010/main" val="0"/>
@@ -1189,7 +952,7 @@
                     </pic:cNvPicPr>
                   </pic:nvPicPr>
                   <pic:blipFill>
-                    <a:blip r:embed="rId19">
+                    <a:blip r:embed="rId16">
                       <a:extLst>
                         <a:ext uri="{28A0092B-C50C-407E-A947-70E740481C1C}">
                           <a14:useLocalDpi xmlns:a14="http://schemas.microsoft.com/office/drawing/2010/main" val="0"/>
@@ -1222,7 +985,7 @@
       </w:r>
     </w:p>
     <w:p>
-      <w:hyperlink r:id="rId20" w:history="1">
+      <w:hyperlink r:id="rId17" w:history="1">
         <w:r>
           <w:rPr>
             <w:rStyle w:val="Hyperlink"/>
@@ -1235,7 +998,7 @@
       </w:r>
     </w:p>
     <w:p>
-      <w:hyperlink r:id="rId21" w:history="1">
+      <w:hyperlink r:id="rId18" w:history="1">
         <w:r>
           <w:rPr>
             <w:rStyle w:val="Hyperlink"/>
@@ -1254,7 +1017,7 @@
       </w:r>
     </w:p>
     <w:p>
-      <w:hyperlink r:id="rId22" w:history="1">
+      <w:hyperlink r:id="rId19" w:history="1">
         <w:r>
           <w:rPr>
             <w:rStyle w:val="Hyperlink"/>
@@ -1275,7 +1038,7 @@
       </w:r>
     </w:p>
     <w:p>
-      <w:hyperlink r:id="rId23" w:history="1">
+      <w:hyperlink r:id="rId20" w:history="1">
         <w:r>
           <w:rPr>
             <w:rStyle w:val="Hyperlink"/>
@@ -1284,7 +1047,11 @@
         </w:r>
       </w:hyperlink>
     </w:p>
-    <w:p/>
+    <w:p>
+      <w:r>
+        <w:t>------------------------------------------------0------------------------------------------------</w:t>
+      </w:r>
+    </w:p>
     <w:p>
       <w:pPr>
         <w:rPr>
@@ -1324,29 +1091,17 @@
       </w:r>
     </w:p>
     <w:p>
-      <w:hyperlink r:id="rId24" w:history="1">
+      <w:hyperlink r:id="rId21" w:history="1">
         <w:r>
           <w:rPr>
             <w:rStyle w:val="Hyperlink"/>
           </w:rPr>
-          <w:t>U</w:t>
-        </w:r>
-        <w:r>
-          <w:rPr>
-            <w:rStyle w:val="Hyperlink"/>
-          </w:rPr>
-          <w:t>R</w:t>
-        </w:r>
-        <w:r>
-          <w:rPr>
-            <w:rStyle w:val="Hyperlink"/>
-          </w:rPr>
-          <w:t>L</w:t>
+          <w:t>URL</w:t>
         </w:r>
       </w:hyperlink>
     </w:p>
     <w:p>
-      <w:hyperlink r:id="rId25" w:history="1">
+      <w:hyperlink r:id="rId22" w:history="1">
         <w:r>
           <w:rPr>
             <w:rStyle w:val="Hyperlink"/>
@@ -1385,6 +1140,7 @@
         <w:rPr>
           <w:noProof/>
         </w:rPr>
+        <w:lastRenderedPageBreak/>
         <w:drawing>
           <wp:inline distT="0" distB="0" distL="0" distR="0" wp14:anchorId="57A561DE" wp14:editId="7E8D59E2">
             <wp:extent cx="5943600" cy="1781810"/>
@@ -1401,7 +1157,7 @@
                     <pic:cNvPicPr/>
                   </pic:nvPicPr>
                   <pic:blipFill>
-                    <a:blip r:embed="rId26"/>
+                    <a:blip r:embed="rId23"/>
                     <a:stretch>
                       <a:fillRect/>
                     </a:stretch>
@@ -1886,7 +1642,7 @@
     </w:tbl>
     <w:p/>
     <w:p>
-      <w:hyperlink r:id="rId27" w:history="1">
+      <w:hyperlink r:id="rId24" w:history="1">
         <w:r>
           <w:rPr>
             <w:rStyle w:val="Hyperlink"/>
@@ -1896,7 +1652,7 @@
       </w:hyperlink>
     </w:p>
     <w:p>
-      <w:hyperlink r:id="rId28" w:history="1">
+      <w:hyperlink r:id="rId25" w:history="1">
         <w:r>
           <w:rPr>
             <w:rStyle w:val="Hyperlink"/>
@@ -1906,7 +1662,7 @@
       </w:hyperlink>
     </w:p>
     <w:p>
-      <w:hyperlink r:id="rId29" w:history="1">
+      <w:hyperlink r:id="rId26" w:history="1">
         <w:r>
           <w:rPr>
             <w:rStyle w:val="Hyperlink"/>
@@ -1916,7 +1672,7 @@
       </w:hyperlink>
     </w:p>
     <w:p>
-      <w:hyperlink r:id="rId30" w:history="1">
+      <w:hyperlink r:id="rId27" w:history="1">
         <w:r>
           <w:rPr>
             <w:rStyle w:val="Hyperlink"/>
@@ -1925,7 +1681,11 @@
         </w:r>
       </w:hyperlink>
     </w:p>
-    <w:p/>
+    <w:p>
+      <w:r>
+        <w:t>------------------------------------------------0------------------------------------------------</w:t>
+      </w:r>
+    </w:p>
     <w:p>
       <w:pPr>
         <w:rPr>
@@ -1949,7 +1709,7 @@
       </w:r>
     </w:p>
     <w:p>
-      <w:hyperlink r:id="rId31" w:history="1">
+      <w:hyperlink r:id="rId28" w:history="1">
         <w:r>
           <w:rPr>
             <w:rStyle w:val="Hyperlink"/>
@@ -1959,7 +1719,7 @@
       </w:hyperlink>
     </w:p>
     <w:p>
-      <w:hyperlink r:id="rId32" w:history="1">
+      <w:hyperlink r:id="rId29" w:history="1">
         <w:r>
           <w:rPr>
             <w:rStyle w:val="Hyperlink"/>
@@ -1988,7 +1748,7 @@
       <w:r>
         <w:t xml:space="preserve">: </w:t>
       </w:r>
-      <w:hyperlink r:id="rId33" w:history="1">
+      <w:hyperlink r:id="rId30" w:history="1">
         <w:r>
           <w:rPr>
             <w:rStyle w:val="Hyperlink"/>
@@ -1998,7 +1758,7 @@
       </w:hyperlink>
     </w:p>
     <w:p>
-      <w:hyperlink r:id="rId34" w:history="1">
+      <w:hyperlink r:id="rId31" w:history="1">
         <w:r>
           <w:rPr>
             <w:rStyle w:val="Hyperlink"/>
@@ -2219,12 +1979,22 @@
           <w:sz w:val="18"/>
           <w:szCs w:val="18"/>
         </w:rPr>
-        <w:t>,"dateChecked":"2020-08-18T00:00:00Z","totalTestsViral":null,"positiveTestsViral":null,"negativeTestsViral":null,"positiveCasesViral":66830,"deathConfirmed":1052,"deathProbable":7,"totalTestEncountersViral":null,"totalTestsPeopleViral":1142227,"totalTestsAntibody":null,"positiveTestsAntibody":null,"negativeTestsAntibody":null,"totalTestsPeopleAntibody":null,"positiveTestsPeopleAntibody":null,"negativeTestsPeopleAntibody":null,"totalTestsPeopleAntigen":null,"positiveTestsPeopleAntigen":null,"totalTestsAntigen":null,"positiveTestsAntigen":null,"fips":"55","positiveIncrease":709,"negativeIncrease":9357,"total":1147006,"totalTestResults":1146821,"totalTestResultsIncrease":10066,"posNeg":1146821,"deathIncrease":13,"hospitalizedIncrease":53,"hash":"e6052a81c6516ac9799e2fa6666809a9f3aa9bcc","commercialScore":0,"negativeRegularScore":0,"negativeScore":0,"positiveScore":0,"score":0,"grade":""}</w:t>
+        <w:t>,"dateChecked":"2020-08-18T00:00:00Z","totalTestsViral":null,"positiveTestsViral":null,"negativeTestsViral":null,"positiveCasesViral":66830,"deathConfirmed":1052,"deathProbable":7,"totalTestEncoun</w:t>
+      </w:r>
+      <w:r>
+        <w:rPr>
+          <w:rFonts w:ascii="Courier New" w:eastAsia="Times New Roman" w:hAnsi="Courier New" w:cs="Courier New"/>
+          <w:color w:val="000000"/>
+          <w:sz w:val="18"/>
+          <w:szCs w:val="18"/>
+        </w:rPr>
+        <w:lastRenderedPageBreak/>
+        <w:t>tersViral":null,"totalTestsPeopleViral":1142227,"totalTestsAntibody":null,"positiveTestsAntibody":null,"negativeTestsAntibody":null,"totalTestsPeopleAntibody":null,"positiveTestsPeopleAntibody":null,"negativeTestsPeopleAntibody":null,"totalTestsPeopleAntigen":null,"positiveTestsPeopleAntigen":null,"totalTestsAntigen":null,"positiveTestsAntigen":null,"fips":"55","positiveIncrease":709,"negativeIncrease":9357,"total":1147006,"totalTestResults":1146821,"totalTestResultsIncrease":10066,"posNeg":1146821,"deathIncrease":13,"hospitalizedIncrease":53,"hash":"e6052a81c6516ac9799e2fa6666809a9f3aa9bcc","commercialScore":0,"negativeRegularScore":0,"negativeScore":0,"positiveScore":0,"score":0,"grade":""}</w:t>
       </w:r>
     </w:p>
     <w:p/>
     <w:p>
-      <w:hyperlink r:id="rId35" w:history="1">
+      <w:hyperlink r:id="rId32" w:history="1">
         <w:r>
           <w:rPr>
             <w:rStyle w:val="Hyperlink"/>
@@ -2387,7 +2157,11 @@
         <w:t>:163595,"hospitalized":351234,"lastModified":"2020-08-18T00:00:00Z","total":68268345,"totalTestResults":68263933,"posNeg":68263933,"deathIncrease":1195,"hospitalizedIncrease":2273,"negativeIncrease":602356,"positiveIncrease":40458,"totalTestResultsIncrease":642814,"hash":"d29948615260f4efdb0da83bfd29e98c36a2316e"}]</w:t>
       </w:r>
     </w:p>
-    <w:p/>
+    <w:p>
+      <w:r>
+        <w:t>------------------------------------------------0------------------------------------------------</w:t>
+      </w:r>
+    </w:p>
     <w:p>
       <w:pPr>
         <w:rPr>
@@ -2404,7 +2178,7 @@
       </w:r>
     </w:p>
     <w:p>
-      <w:hyperlink r:id="rId36" w:history="1">
+      <w:hyperlink r:id="rId33" w:history="1">
         <w:r>
           <w:rPr>
             <w:rStyle w:val="Hyperlink"/>
@@ -2414,7 +2188,7 @@
       </w:hyperlink>
     </w:p>
     <w:p>
-      <w:hyperlink r:id="rId37" w:history="1">
+      <w:hyperlink r:id="rId34" w:history="1">
         <w:r>
           <w:rPr>
             <w:rStyle w:val="Hyperlink"/>
@@ -2430,7 +2204,7 @@
       </w:r>
     </w:p>
     <w:p>
-      <w:hyperlink r:id="rId38" w:history="1">
+      <w:hyperlink r:id="rId35" w:history="1">
         <w:r>
           <w:rPr>
             <w:rStyle w:val="Hyperlink"/>
@@ -2462,7 +2236,7 @@
       <w:r>
         <w:t xml:space="preserve">: </w:t>
       </w:r>
-      <w:hyperlink r:id="rId39" w:history="1">
+      <w:hyperlink r:id="rId36" w:history="1">
         <w:r>
           <w:rPr>
             <w:rStyle w:val="Hyperlink"/>
@@ -2632,7 +2406,7 @@
                     <pic:cNvPicPr/>
                   </pic:nvPicPr>
                   <pic:blipFill>
-                    <a:blip r:embed="rId40"/>
+                    <a:blip r:embed="rId37"/>
                     <a:stretch>
                       <a:fillRect/>
                     </a:stretch>
@@ -2655,7 +2429,7 @@
     </w:p>
     <w:p/>
     <w:p>
-      <w:hyperlink r:id="rId41" w:history="1">
+      <w:hyperlink r:id="rId38" w:history="1">
         <w:r>
           <w:rPr>
             <w:rStyle w:val="Hyperlink"/>
@@ -2685,7 +2459,7 @@
                     <pic:cNvPicPr/>
                   </pic:nvPicPr>
                   <pic:blipFill>
-                    <a:blip r:embed="rId42"/>
+                    <a:blip r:embed="rId39"/>
                     <a:stretch>
                       <a:fillRect/>
                     </a:stretch>
@@ -3072,16 +2846,9 @@
         <w:t>Implications: What do the findings mean?</w:t>
       </w:r>
     </w:p>
-    <w:p>
-      <w:pPr>
-        <w:rPr>
-          <w:color w:val="0000FF"/>
-        </w:rPr>
-      </w:pPr>
-    </w:p>
     <w:sectPr>
-      <w:headerReference w:type="default" r:id="rId43"/>
-      <w:footerReference w:type="default" r:id="rId44"/>
+      <w:headerReference w:type="default" r:id="rId40"/>
+      <w:footerReference w:type="default" r:id="rId41"/>
       <w:pgSz w:w="12240" w:h="15840"/>
       <w:pgMar w:top="1440" w:right="1440" w:bottom="1440" w:left="1440" w:header="720" w:footer="720" w:gutter="0"/>
       <w:cols w:space="720"/>
@@ -3554,6 +3321,95 @@
     </w:lvl>
   </w:abstractNum>
   <w:abstractNum w:abstractNumId="3" w15:restartNumberingAfterBreak="0">
+    <w:nsid w:val="299E5F20"/>
+    <w:multiLevelType w:val="hybridMultilevel"/>
+    <w:tmpl w:val="7FA2C9B8"/>
+    <w:lvl w:ilvl="0" w:tplc="0409000F">
+      <w:start w:val="1"/>
+      <w:numFmt w:val="decimal"/>
+      <w:lvlText w:val="%1."/>
+      <w:lvlJc w:val="left"/>
+      <w:pPr>
+        <w:ind w:left="720" w:hanging="360"/>
+      </w:pPr>
+      <w:rPr>
+        <w:rFonts w:hint="default"/>
+      </w:rPr>
+    </w:lvl>
+    <w:lvl w:ilvl="1" w:tplc="04090019" w:tentative="1">
+      <w:start w:val="1"/>
+      <w:numFmt w:val="lowerLetter"/>
+      <w:lvlText w:val="%2."/>
+      <w:lvlJc w:val="left"/>
+      <w:pPr>
+        <w:ind w:left="1440" w:hanging="360"/>
+      </w:pPr>
+    </w:lvl>
+    <w:lvl w:ilvl="2" w:tplc="0409001B" w:tentative="1">
+      <w:start w:val="1"/>
+      <w:numFmt w:val="lowerRoman"/>
+      <w:lvlText w:val="%3."/>
+      <w:lvlJc w:val="right"/>
+      <w:pPr>
+        <w:ind w:left="2160" w:hanging="180"/>
+      </w:pPr>
+    </w:lvl>
+    <w:lvl w:ilvl="3" w:tplc="0409000F" w:tentative="1">
+      <w:start w:val="1"/>
+      <w:numFmt w:val="decimal"/>
+      <w:lvlText w:val="%4."/>
+      <w:lvlJc w:val="left"/>
+      <w:pPr>
+        <w:ind w:left="2880" w:hanging="360"/>
+      </w:pPr>
+    </w:lvl>
+    <w:lvl w:ilvl="4" w:tplc="04090019" w:tentative="1">
+      <w:start w:val="1"/>
+      <w:numFmt w:val="lowerLetter"/>
+      <w:lvlText w:val="%5."/>
+      <w:lvlJc w:val="left"/>
+      <w:pPr>
+        <w:ind w:left="3600" w:hanging="360"/>
+      </w:pPr>
+    </w:lvl>
+    <w:lvl w:ilvl="5" w:tplc="0409001B" w:tentative="1">
+      <w:start w:val="1"/>
+      <w:numFmt w:val="lowerRoman"/>
+      <w:lvlText w:val="%6."/>
+      <w:lvlJc w:val="right"/>
+      <w:pPr>
+        <w:ind w:left="4320" w:hanging="180"/>
+      </w:pPr>
+    </w:lvl>
+    <w:lvl w:ilvl="6" w:tplc="0409000F" w:tentative="1">
+      <w:start w:val="1"/>
+      <w:numFmt w:val="decimal"/>
+      <w:lvlText w:val="%7."/>
+      <w:lvlJc w:val="left"/>
+      <w:pPr>
+        <w:ind w:left="5040" w:hanging="360"/>
+      </w:pPr>
+    </w:lvl>
+    <w:lvl w:ilvl="7" w:tplc="04090019" w:tentative="1">
+      <w:start w:val="1"/>
+      <w:numFmt w:val="lowerLetter"/>
+      <w:lvlText w:val="%8."/>
+      <w:lvlJc w:val="left"/>
+      <w:pPr>
+        <w:ind w:left="5760" w:hanging="360"/>
+      </w:pPr>
+    </w:lvl>
+    <w:lvl w:ilvl="8" w:tplc="0409001B" w:tentative="1">
+      <w:start w:val="1"/>
+      <w:numFmt w:val="lowerRoman"/>
+      <w:lvlText w:val="%9."/>
+      <w:lvlJc w:val="right"/>
+      <w:pPr>
+        <w:ind w:left="6480" w:hanging="180"/>
+      </w:pPr>
+    </w:lvl>
+  </w:abstractNum>
+  <w:abstractNum w:abstractNumId="4" w15:restartNumberingAfterBreak="0">
     <w:nsid w:val="2D5C697E"/>
     <w:multiLevelType w:val="hybridMultilevel"/>
     <w:tmpl w:val="B838E574"/>
@@ -3666,7 +3522,7 @@
       </w:rPr>
     </w:lvl>
   </w:abstractNum>
-  <w:abstractNum w:abstractNumId="4" w15:restartNumberingAfterBreak="0">
+  <w:abstractNum w:abstractNumId="5" w15:restartNumberingAfterBreak="0">
     <w:nsid w:val="441A6A43"/>
     <w:multiLevelType w:val="hybridMultilevel"/>
     <w:tmpl w:val="9678EB32"/>
@@ -3779,7 +3635,7 @@
       </w:rPr>
     </w:lvl>
   </w:abstractNum>
-  <w:abstractNum w:abstractNumId="5" w15:restartNumberingAfterBreak="0">
+  <w:abstractNum w:abstractNumId="6" w15:restartNumberingAfterBreak="0">
     <w:nsid w:val="441C38D8"/>
     <w:multiLevelType w:val="hybridMultilevel"/>
     <w:tmpl w:val="E980764A"/>
@@ -3865,7 +3721,120 @@
       </w:pPr>
     </w:lvl>
   </w:abstractNum>
-  <w:abstractNum w:abstractNumId="6" w15:restartNumberingAfterBreak="0">
+  <w:abstractNum w:abstractNumId="7" w15:restartNumberingAfterBreak="0">
+    <w:nsid w:val="46FF7AFF"/>
+    <w:multiLevelType w:val="hybridMultilevel"/>
+    <w:tmpl w:val="A552A78E"/>
+    <w:lvl w:ilvl="0" w:tplc="04090001">
+      <w:start w:val="1"/>
+      <w:numFmt w:val="bullet"/>
+      <w:lvlText w:val=""/>
+      <w:lvlJc w:val="left"/>
+      <w:pPr>
+        <w:ind w:left="720" w:hanging="360"/>
+      </w:pPr>
+      <w:rPr>
+        <w:rFonts w:ascii="Symbol" w:hAnsi="Symbol" w:hint="default"/>
+      </w:rPr>
+    </w:lvl>
+    <w:lvl w:ilvl="1" w:tplc="04090003" w:tentative="1">
+      <w:start w:val="1"/>
+      <w:numFmt w:val="bullet"/>
+      <w:lvlText w:val="o"/>
+      <w:lvlJc w:val="left"/>
+      <w:pPr>
+        <w:ind w:left="1440" w:hanging="360"/>
+      </w:pPr>
+      <w:rPr>
+        <w:rFonts w:ascii="Courier New" w:hAnsi="Courier New" w:cs="Courier New" w:hint="default"/>
+      </w:rPr>
+    </w:lvl>
+    <w:lvl w:ilvl="2" w:tplc="04090005" w:tentative="1">
+      <w:start w:val="1"/>
+      <w:numFmt w:val="bullet"/>
+      <w:lvlText w:val=""/>
+      <w:lvlJc w:val="left"/>
+      <w:pPr>
+        <w:ind w:left="2160" w:hanging="360"/>
+      </w:pPr>
+      <w:rPr>
+        <w:rFonts w:ascii="Wingdings" w:hAnsi="Wingdings" w:hint="default"/>
+      </w:rPr>
+    </w:lvl>
+    <w:lvl w:ilvl="3" w:tplc="04090001" w:tentative="1">
+      <w:start w:val="1"/>
+      <w:numFmt w:val="bullet"/>
+      <w:lvlText w:val=""/>
+      <w:lvlJc w:val="left"/>
+      <w:pPr>
+        <w:ind w:left="2880" w:hanging="360"/>
+      </w:pPr>
+      <w:rPr>
+        <w:rFonts w:ascii="Symbol" w:hAnsi="Symbol" w:hint="default"/>
+      </w:rPr>
+    </w:lvl>
+    <w:lvl w:ilvl="4" w:tplc="04090003" w:tentative="1">
+      <w:start w:val="1"/>
+      <w:numFmt w:val="bullet"/>
+      <w:lvlText w:val="o"/>
+      <w:lvlJc w:val="left"/>
+      <w:pPr>
+        <w:ind w:left="3600" w:hanging="360"/>
+      </w:pPr>
+      <w:rPr>
+        <w:rFonts w:ascii="Courier New" w:hAnsi="Courier New" w:cs="Courier New" w:hint="default"/>
+      </w:rPr>
+    </w:lvl>
+    <w:lvl w:ilvl="5" w:tplc="04090005" w:tentative="1">
+      <w:start w:val="1"/>
+      <w:numFmt w:val="bullet"/>
+      <w:lvlText w:val=""/>
+      <w:lvlJc w:val="left"/>
+      <w:pPr>
+        <w:ind w:left="4320" w:hanging="360"/>
+      </w:pPr>
+      <w:rPr>
+        <w:rFonts w:ascii="Wingdings" w:hAnsi="Wingdings" w:hint="default"/>
+      </w:rPr>
+    </w:lvl>
+    <w:lvl w:ilvl="6" w:tplc="04090001" w:tentative="1">
+      <w:start w:val="1"/>
+      <w:numFmt w:val="bullet"/>
+      <w:lvlText w:val=""/>
+      <w:lvlJc w:val="left"/>
+      <w:pPr>
+        <w:ind w:left="5040" w:hanging="360"/>
+      </w:pPr>
+      <w:rPr>
+        <w:rFonts w:ascii="Symbol" w:hAnsi="Symbol" w:hint="default"/>
+      </w:rPr>
+    </w:lvl>
+    <w:lvl w:ilvl="7" w:tplc="04090003" w:tentative="1">
+      <w:start w:val="1"/>
+      <w:numFmt w:val="bullet"/>
+      <w:lvlText w:val="o"/>
+      <w:lvlJc w:val="left"/>
+      <w:pPr>
+        <w:ind w:left="5760" w:hanging="360"/>
+      </w:pPr>
+      <w:rPr>
+        <w:rFonts w:ascii="Courier New" w:hAnsi="Courier New" w:cs="Courier New" w:hint="default"/>
+      </w:rPr>
+    </w:lvl>
+    <w:lvl w:ilvl="8" w:tplc="04090005" w:tentative="1">
+      <w:start w:val="1"/>
+      <w:numFmt w:val="bullet"/>
+      <w:lvlText w:val=""/>
+      <w:lvlJc w:val="left"/>
+      <w:pPr>
+        <w:ind w:left="6480" w:hanging="360"/>
+      </w:pPr>
+      <w:rPr>
+        <w:rFonts w:ascii="Wingdings" w:hAnsi="Wingdings" w:hint="default"/>
+      </w:rPr>
+    </w:lvl>
+  </w:abstractNum>
+  <w:abstractNum w:abstractNumId="8" w15:restartNumberingAfterBreak="0">
     <w:nsid w:val="4839039F"/>
     <w:multiLevelType w:val="hybridMultilevel"/>
     <w:tmpl w:val="4962C89C"/>
@@ -3978,7 +3947,7 @@
       </w:rPr>
     </w:lvl>
   </w:abstractNum>
-  <w:abstractNum w:abstractNumId="7" w15:restartNumberingAfterBreak="0">
+  <w:abstractNum w:abstractNumId="9" w15:restartNumberingAfterBreak="0">
     <w:nsid w:val="4A2E7E24"/>
     <w:multiLevelType w:val="hybridMultilevel"/>
     <w:tmpl w:val="E4483FCA"/>
@@ -4091,7 +4060,7 @@
       </w:rPr>
     </w:lvl>
   </w:abstractNum>
-  <w:abstractNum w:abstractNumId="8" w15:restartNumberingAfterBreak="0">
+  <w:abstractNum w:abstractNumId="10" w15:restartNumberingAfterBreak="0">
     <w:nsid w:val="4A4F74DE"/>
     <w:multiLevelType w:val="hybridMultilevel"/>
     <w:tmpl w:val="54383CDC"/>
@@ -4204,7 +4173,7 @@
       </w:rPr>
     </w:lvl>
   </w:abstractNum>
-  <w:abstractNum w:abstractNumId="9" w15:restartNumberingAfterBreak="0">
+  <w:abstractNum w:abstractNumId="11" w15:restartNumberingAfterBreak="0">
     <w:nsid w:val="55D64B72"/>
     <w:multiLevelType w:val="hybridMultilevel"/>
     <w:tmpl w:val="94923C0E"/>
@@ -4317,7 +4286,7 @@
       </w:rPr>
     </w:lvl>
   </w:abstractNum>
-  <w:abstractNum w:abstractNumId="10" w15:restartNumberingAfterBreak="0">
+  <w:abstractNum w:abstractNumId="12" w15:restartNumberingAfterBreak="0">
     <w:nsid w:val="5E860060"/>
     <w:multiLevelType w:val="hybridMultilevel"/>
     <w:tmpl w:val="3340A3C4"/>
@@ -4406,7 +4375,7 @@
       </w:pPr>
     </w:lvl>
   </w:abstractNum>
-  <w:abstractNum w:abstractNumId="11" w15:restartNumberingAfterBreak="0">
+  <w:abstractNum w:abstractNumId="13" w15:restartNumberingAfterBreak="0">
     <w:nsid w:val="62F75B5F"/>
     <w:multiLevelType w:val="hybridMultilevel"/>
     <w:tmpl w:val="3CD63366"/>
@@ -4519,7 +4488,7 @@
       </w:rPr>
     </w:lvl>
   </w:abstractNum>
-  <w:abstractNum w:abstractNumId="12" w15:restartNumberingAfterBreak="0">
+  <w:abstractNum w:abstractNumId="14" w15:restartNumberingAfterBreak="0">
     <w:nsid w:val="6F6F39C4"/>
     <w:multiLevelType w:val="hybridMultilevel"/>
     <w:tmpl w:val="E980764A"/>
@@ -4605,7 +4574,120 @@
       </w:pPr>
     </w:lvl>
   </w:abstractNum>
-  <w:abstractNum w:abstractNumId="13" w15:restartNumberingAfterBreak="0">
+  <w:abstractNum w:abstractNumId="15" w15:restartNumberingAfterBreak="0">
+    <w:nsid w:val="74413937"/>
+    <w:multiLevelType w:val="hybridMultilevel"/>
+    <w:tmpl w:val="6EC27FBE"/>
+    <w:lvl w:ilvl="0" w:tplc="04090001">
+      <w:start w:val="1"/>
+      <w:numFmt w:val="bullet"/>
+      <w:lvlText w:val=""/>
+      <w:lvlJc w:val="left"/>
+      <w:pPr>
+        <w:ind w:left="720" w:hanging="360"/>
+      </w:pPr>
+      <w:rPr>
+        <w:rFonts w:ascii="Symbol" w:hAnsi="Symbol" w:hint="default"/>
+      </w:rPr>
+    </w:lvl>
+    <w:lvl w:ilvl="1" w:tplc="04090003">
+      <w:start w:val="1"/>
+      <w:numFmt w:val="bullet"/>
+      <w:lvlText w:val="o"/>
+      <w:lvlJc w:val="left"/>
+      <w:pPr>
+        <w:ind w:left="1440" w:hanging="360"/>
+      </w:pPr>
+      <w:rPr>
+        <w:rFonts w:ascii="Courier New" w:hAnsi="Courier New" w:cs="Courier New" w:hint="default"/>
+      </w:rPr>
+    </w:lvl>
+    <w:lvl w:ilvl="2" w:tplc="04090005">
+      <w:start w:val="1"/>
+      <w:numFmt w:val="bullet"/>
+      <w:lvlText w:val=""/>
+      <w:lvlJc w:val="left"/>
+      <w:pPr>
+        <w:ind w:left="2160" w:hanging="360"/>
+      </w:pPr>
+      <w:rPr>
+        <w:rFonts w:ascii="Wingdings" w:hAnsi="Wingdings" w:hint="default"/>
+      </w:rPr>
+    </w:lvl>
+    <w:lvl w:ilvl="3" w:tplc="04090001" w:tentative="1">
+      <w:start w:val="1"/>
+      <w:numFmt w:val="bullet"/>
+      <w:lvlText w:val=""/>
+      <w:lvlJc w:val="left"/>
+      <w:pPr>
+        <w:ind w:left="2880" w:hanging="360"/>
+      </w:pPr>
+      <w:rPr>
+        <w:rFonts w:ascii="Symbol" w:hAnsi="Symbol" w:hint="default"/>
+      </w:rPr>
+    </w:lvl>
+    <w:lvl w:ilvl="4" w:tplc="04090003" w:tentative="1">
+      <w:start w:val="1"/>
+      <w:numFmt w:val="bullet"/>
+      <w:lvlText w:val="o"/>
+      <w:lvlJc w:val="left"/>
+      <w:pPr>
+        <w:ind w:left="3600" w:hanging="360"/>
+      </w:pPr>
+      <w:rPr>
+        <w:rFonts w:ascii="Courier New" w:hAnsi="Courier New" w:cs="Courier New" w:hint="default"/>
+      </w:rPr>
+    </w:lvl>
+    <w:lvl w:ilvl="5" w:tplc="04090005" w:tentative="1">
+      <w:start w:val="1"/>
+      <w:numFmt w:val="bullet"/>
+      <w:lvlText w:val=""/>
+      <w:lvlJc w:val="left"/>
+      <w:pPr>
+        <w:ind w:left="4320" w:hanging="360"/>
+      </w:pPr>
+      <w:rPr>
+        <w:rFonts w:ascii="Wingdings" w:hAnsi="Wingdings" w:hint="default"/>
+      </w:rPr>
+    </w:lvl>
+    <w:lvl w:ilvl="6" w:tplc="04090001" w:tentative="1">
+      <w:start w:val="1"/>
+      <w:numFmt w:val="bullet"/>
+      <w:lvlText w:val=""/>
+      <w:lvlJc w:val="left"/>
+      <w:pPr>
+        <w:ind w:left="5040" w:hanging="360"/>
+      </w:pPr>
+      <w:rPr>
+        <w:rFonts w:ascii="Symbol" w:hAnsi="Symbol" w:hint="default"/>
+      </w:rPr>
+    </w:lvl>
+    <w:lvl w:ilvl="7" w:tplc="04090003" w:tentative="1">
+      <w:start w:val="1"/>
+      <w:numFmt w:val="bullet"/>
+      <w:lvlText w:val="o"/>
+      <w:lvlJc w:val="left"/>
+      <w:pPr>
+        <w:ind w:left="5760" w:hanging="360"/>
+      </w:pPr>
+      <w:rPr>
+        <w:rFonts w:ascii="Courier New" w:hAnsi="Courier New" w:cs="Courier New" w:hint="default"/>
+      </w:rPr>
+    </w:lvl>
+    <w:lvl w:ilvl="8" w:tplc="04090005" w:tentative="1">
+      <w:start w:val="1"/>
+      <w:numFmt w:val="bullet"/>
+      <w:lvlText w:val=""/>
+      <w:lvlJc w:val="left"/>
+      <w:pPr>
+        <w:ind w:left="6480" w:hanging="360"/>
+      </w:pPr>
+      <w:rPr>
+        <w:rFonts w:ascii="Wingdings" w:hAnsi="Wingdings" w:hint="default"/>
+      </w:rPr>
+    </w:lvl>
+  </w:abstractNum>
+  <w:abstractNum w:abstractNumId="16" w15:restartNumberingAfterBreak="0">
     <w:nsid w:val="76777974"/>
     <w:multiLevelType w:val="hybridMultilevel"/>
     <w:tmpl w:val="5B369578"/>
@@ -4718,7 +4800,7 @@
       </w:rPr>
     </w:lvl>
   </w:abstractNum>
-  <w:abstractNum w:abstractNumId="14" w15:restartNumberingAfterBreak="0">
+  <w:abstractNum w:abstractNumId="17" w15:restartNumberingAfterBreak="0">
     <w:nsid w:val="782739E2"/>
     <w:multiLevelType w:val="hybridMultilevel"/>
     <w:tmpl w:val="B73E6B10"/>
@@ -4832,25 +4914,25 @@
     </w:lvl>
   </w:abstractNum>
   <w:num w:numId="1">
-    <w:abstractNumId w:val="9"/>
+    <w:abstractNumId w:val="11"/>
   </w:num>
   <w:num w:numId="2">
-    <w:abstractNumId w:val="3"/>
+    <w:abstractNumId w:val="4"/>
   </w:num>
   <w:num w:numId="3">
-    <w:abstractNumId w:val="11"/>
+    <w:abstractNumId w:val="13"/>
   </w:num>
   <w:num w:numId="4">
-    <w:abstractNumId w:val="14"/>
+    <w:abstractNumId w:val="17"/>
   </w:num>
   <w:num w:numId="5">
-    <w:abstractNumId w:val="6"/>
+    <w:abstractNumId w:val="8"/>
   </w:num>
   <w:num w:numId="6">
-    <w:abstractNumId w:val="4"/>
+    <w:abstractNumId w:val="5"/>
   </w:num>
   <w:num w:numId="7">
-    <w:abstractNumId w:val="10"/>
+    <w:abstractNumId w:val="12"/>
   </w:num>
   <w:num w:numId="8">
     <w:abstractNumId w:val="0"/>
@@ -4862,19 +4944,28 @@
     <w:abstractNumId w:val="1"/>
   </w:num>
   <w:num w:numId="11">
-    <w:abstractNumId w:val="5"/>
+    <w:abstractNumId w:val="6"/>
   </w:num>
   <w:num w:numId="12">
-    <w:abstractNumId w:val="12"/>
+    <w:abstractNumId w:val="14"/>
   </w:num>
   <w:num w:numId="13">
+    <w:abstractNumId w:val="9"/>
+  </w:num>
+  <w:num w:numId="14">
+    <w:abstractNumId w:val="16"/>
+  </w:num>
+  <w:num w:numId="15">
+    <w:abstractNumId w:val="10"/>
+  </w:num>
+  <w:num w:numId="16">
     <w:abstractNumId w:val="7"/>
   </w:num>
-  <w:num w:numId="14">
-    <w:abstractNumId w:val="13"/>
+  <w:num w:numId="17">
+    <w:abstractNumId w:val="3"/>
   </w:num>
-  <w:num w:numId="15">
-    <w:abstractNumId w:val="8"/>
+  <w:num w:numId="18">
+    <w:abstractNumId w:val="15"/>
   </w:num>
 </w:numbering>
 </file>

</xml_diff>

<commit_message>
Commiting last night's changes
</commit_message>
<xml_diff>
--- a/Project 1 Charter.docx
+++ b/Project 1 Charter.docx
@@ -580,6 +580,457 @@
     <w:p>
       <w:pPr>
         <w:rPr>
+          <w:b/>
+          <w:bCs/>
+        </w:rPr>
+      </w:pPr>
+      <w:r>
+        <w:rPr>
+          <w:b/>
+          <w:bCs/>
+        </w:rPr>
+        <w:t>Main Data Set:</w:t>
+      </w:r>
+    </w:p>
+    <w:p>
+      <w:r>
+        <w:t>COVID Cases</w:t>
+      </w:r>
+    </w:p>
+    <w:p>
+      <w:hyperlink r:id="rId8" w:history="1">
+        <w:r>
+          <w:rPr>
+            <w:rStyle w:val="Hyperlink"/>
+          </w:rPr>
+          <w:t>https://data.world/associatedpress/johns-hopkins-coronavirus-case-tracker/workspace/file?filename=3_cases_and_deaths_by_state_timeseries.csv</w:t>
+        </w:r>
+      </w:hyperlink>
+    </w:p>
+    <w:p>
+      <w:r>
+        <w:t>Unemployment</w:t>
+      </w:r>
+    </w:p>
+    <w:p>
+      <w:hyperlink r:id="rId9" w:history="1">
+        <w:r>
+          <w:rPr>
+            <w:rStyle w:val="Hyperlink"/>
+          </w:rPr>
+          <w:t>https://oui.doleta.gov/unemploy/claims.asp</w:t>
+        </w:r>
+      </w:hyperlink>
+    </w:p>
+    <w:p>
+      <w:r>
+        <w:t>Anxiety and Depression</w:t>
+      </w:r>
+    </w:p>
+    <w:p>
+      <w:hyperlink r:id="rId10" w:history="1">
+        <w:r>
+          <w:rPr>
+            <w:rStyle w:val="Hyperlink"/>
+          </w:rPr>
+          <w:t>https://data.cdc.gov/NCHS/Indicators-of-Anxiety-or-Depression-Based-on-Repor/8pt5-q6wp</w:t>
+        </w:r>
+      </w:hyperlink>
+    </w:p>
+    <w:p>
+      <w:pPr>
+        <w:rPr>
+          <w:b/>
+          <w:bCs/>
+          <w:color w:val="0000FF"/>
+        </w:rPr>
+      </w:pPr>
+      <w:r>
+        <w:rPr>
+          <w:b/>
+          <w:bCs/>
+          <w:color w:val="0000FF"/>
+        </w:rPr>
+        <w:t>Project Requirements</w:t>
+      </w:r>
+    </w:p>
+    <w:p>
+      <w:pPr>
+        <w:pStyle w:val="ListParagraph"/>
+        <w:numPr>
+          <w:ilvl w:val="0"/>
+          <w:numId w:val="6"/>
+        </w:numPr>
+        <w:rPr>
+          <w:color w:val="0000FF"/>
+        </w:rPr>
+      </w:pPr>
+      <w:r>
+        <w:rPr>
+          <w:color w:val="0000FF"/>
+        </w:rPr>
+        <w:lastRenderedPageBreak/>
+        <w:t>Development</w:t>
+      </w:r>
+    </w:p>
+    <w:p>
+      <w:pPr>
+        <w:pStyle w:val="ListParagraph"/>
+        <w:numPr>
+          <w:ilvl w:val="1"/>
+          <w:numId w:val="6"/>
+        </w:numPr>
+        <w:rPr>
+          <w:color w:val="0000FF"/>
+        </w:rPr>
+      </w:pPr>
+      <w:r>
+        <w:rPr>
+          <w:color w:val="0000FF"/>
+        </w:rPr>
+        <w:t>Use Pandas to clean and format</w:t>
+      </w:r>
+    </w:p>
+    <w:p>
+      <w:pPr>
+        <w:pStyle w:val="ListParagraph"/>
+        <w:numPr>
+          <w:ilvl w:val="1"/>
+          <w:numId w:val="6"/>
+        </w:numPr>
+        <w:rPr>
+          <w:color w:val="0000FF"/>
+        </w:rPr>
+      </w:pPr>
+      <w:r>
+        <w:rPr>
+          <w:color w:val="0000FF"/>
+        </w:rPr>
+        <w:t xml:space="preserve">Use </w:t>
+      </w:r>
+      <w:proofErr w:type="spellStart"/>
+      <w:r>
+        <w:rPr>
+          <w:color w:val="0000FF"/>
+        </w:rPr>
+        <w:t>Jupyter</w:t>
+      </w:r>
+      <w:proofErr w:type="spellEnd"/>
+      <w:r>
+        <w:rPr>
+          <w:color w:val="0000FF"/>
+        </w:rPr>
+        <w:t xml:space="preserve"> notebook to describe data exploration &amp; cleanup, and deliver final data analysis</w:t>
+      </w:r>
+    </w:p>
+    <w:p>
+      <w:pPr>
+        <w:pStyle w:val="ListParagraph"/>
+        <w:numPr>
+          <w:ilvl w:val="1"/>
+          <w:numId w:val="6"/>
+        </w:numPr>
+        <w:rPr>
+          <w:color w:val="0000FF"/>
+        </w:rPr>
+      </w:pPr>
+      <w:r>
+        <w:rPr>
+          <w:color w:val="0000FF"/>
+        </w:rPr>
+        <w:t>Use Matplotlib to create 6-8 Visuals (2 per question)</w:t>
+      </w:r>
+    </w:p>
+    <w:p>
+      <w:pPr>
+        <w:pStyle w:val="ListParagraph"/>
+        <w:numPr>
+          <w:ilvl w:val="1"/>
+          <w:numId w:val="6"/>
+        </w:numPr>
+        <w:rPr>
+          <w:color w:val="0000FF"/>
+        </w:rPr>
+      </w:pPr>
+      <w:r>
+        <w:rPr>
+          <w:color w:val="0000FF"/>
+        </w:rPr>
+        <w:t>Save PNGs of visuals</w:t>
+      </w:r>
+    </w:p>
+    <w:p>
+      <w:pPr>
+        <w:pStyle w:val="ListParagraph"/>
+        <w:numPr>
+          <w:ilvl w:val="1"/>
+          <w:numId w:val="6"/>
+        </w:numPr>
+        <w:rPr>
+          <w:color w:val="0000FF"/>
+        </w:rPr>
+      </w:pPr>
+      <w:r>
+        <w:rPr>
+          <w:color w:val="0000FF"/>
+        </w:rPr>
+        <w:t>Optional - Use at least one API, if you can find an API with data pertinent to primary question</w:t>
+      </w:r>
+    </w:p>
+    <w:p>
+      <w:pPr>
+        <w:pStyle w:val="ListParagraph"/>
+        <w:numPr>
+          <w:ilvl w:val="1"/>
+          <w:numId w:val="6"/>
+        </w:numPr>
+        <w:rPr>
+          <w:color w:val="0000FF"/>
+        </w:rPr>
+      </w:pPr>
+      <w:r>
+        <w:rPr>
+          <w:color w:val="0000FF"/>
+        </w:rPr>
+        <w:t>Create a write-up summarizing your major findings. Should include:</w:t>
+      </w:r>
+    </w:p>
+    <w:p>
+      <w:pPr>
+        <w:pStyle w:val="ListParagraph"/>
+        <w:numPr>
+          <w:ilvl w:val="2"/>
+          <w:numId w:val="6"/>
+        </w:numPr>
+        <w:rPr>
+          <w:color w:val="0000FF"/>
+        </w:rPr>
+      </w:pPr>
+      <w:r>
+        <w:rPr>
+          <w:color w:val="0000FF"/>
+        </w:rPr>
+        <w:t>Heading for each question</w:t>
+      </w:r>
+    </w:p>
+    <w:p>
+      <w:pPr>
+        <w:pStyle w:val="ListParagraph"/>
+        <w:numPr>
+          <w:ilvl w:val="3"/>
+          <w:numId w:val="6"/>
+        </w:numPr>
+        <w:rPr>
+          <w:color w:val="0000FF"/>
+        </w:rPr>
+      </w:pPr>
+      <w:r>
+        <w:rPr>
+          <w:color w:val="0000FF"/>
+        </w:rPr>
+        <w:t>Description of:</w:t>
+      </w:r>
+    </w:p>
+    <w:p>
+      <w:pPr>
+        <w:pStyle w:val="ListParagraph"/>
+        <w:numPr>
+          <w:ilvl w:val="4"/>
+          <w:numId w:val="6"/>
+        </w:numPr>
+        <w:rPr>
+          <w:color w:val="0000FF"/>
+        </w:rPr>
+      </w:pPr>
+      <w:r>
+        <w:rPr>
+          <w:color w:val="0000FF"/>
+        </w:rPr>
+        <w:t>Findings</w:t>
+      </w:r>
+    </w:p>
+    <w:p>
+      <w:pPr>
+        <w:pStyle w:val="ListParagraph"/>
+        <w:numPr>
+          <w:ilvl w:val="4"/>
+          <w:numId w:val="6"/>
+        </w:numPr>
+        <w:rPr>
+          <w:color w:val="0000FF"/>
+        </w:rPr>
+      </w:pPr>
+      <w:r>
+        <w:rPr>
+          <w:color w:val="0000FF"/>
+        </w:rPr>
+        <w:t xml:space="preserve">Plots </w:t>
+      </w:r>
+    </w:p>
+    <w:p>
+      <w:pPr>
+        <w:pStyle w:val="ListParagraph"/>
+        <w:numPr>
+          <w:ilvl w:val="0"/>
+          <w:numId w:val="6"/>
+        </w:numPr>
+        <w:rPr>
+          <w:color w:val="0000FF"/>
+        </w:rPr>
+      </w:pPr>
+      <w:r>
+        <w:rPr>
+          <w:color w:val="0000FF"/>
+        </w:rPr>
+        <w:t>Presentation</w:t>
+      </w:r>
+    </w:p>
+    <w:p>
+      <w:pPr>
+        <w:pStyle w:val="ListParagraph"/>
+        <w:numPr>
+          <w:ilvl w:val="1"/>
+          <w:numId w:val="6"/>
+        </w:numPr>
+        <w:rPr>
+          <w:color w:val="0000FF"/>
+        </w:rPr>
+      </w:pPr>
+      <w:r>
+        <w:rPr>
+          <w:color w:val="0000FF"/>
+        </w:rPr>
+        <w:t>Questions we found interesting and motivations to answer them</w:t>
+      </w:r>
+    </w:p>
+    <w:p>
+      <w:pPr>
+        <w:pStyle w:val="ListParagraph"/>
+        <w:numPr>
+          <w:ilvl w:val="1"/>
+          <w:numId w:val="6"/>
+        </w:numPr>
+        <w:rPr>
+          <w:color w:val="0000FF"/>
+        </w:rPr>
+      </w:pPr>
+      <w:r>
+        <w:rPr>
+          <w:color w:val="0000FF"/>
+        </w:rPr>
+        <w:t xml:space="preserve">Where and how we found the </w:t>
+      </w:r>
+      <w:proofErr w:type="gramStart"/>
+      <w:r>
+        <w:rPr>
+          <w:color w:val="0000FF"/>
+        </w:rPr>
+        <w:t>data</w:t>
+      </w:r>
+      <w:proofErr w:type="gramEnd"/>
+      <w:r>
+        <w:rPr>
+          <w:color w:val="0000FF"/>
+        </w:rPr>
+        <w:t xml:space="preserve"> we used</w:t>
+      </w:r>
+    </w:p>
+    <w:p>
+      <w:pPr>
+        <w:pStyle w:val="ListParagraph"/>
+        <w:numPr>
+          <w:ilvl w:val="1"/>
+          <w:numId w:val="6"/>
+        </w:numPr>
+        <w:rPr>
+          <w:color w:val="0000FF"/>
+        </w:rPr>
+      </w:pPr>
+      <w:r>
+        <w:rPr>
+          <w:color w:val="0000FF"/>
+        </w:rPr>
+        <w:t xml:space="preserve">Feature the </w:t>
+      </w:r>
+      <w:proofErr w:type="spellStart"/>
+      <w:r>
+        <w:rPr>
+          <w:color w:val="0000FF"/>
+        </w:rPr>
+        <w:t>Jupyter</w:t>
+      </w:r>
+      <w:proofErr w:type="spellEnd"/>
+      <w:r>
+        <w:rPr>
+          <w:color w:val="0000FF"/>
+        </w:rPr>
+        <w:t xml:space="preserve"> Notebook data exploration, cleanup &amp; analysis process</w:t>
+      </w:r>
+    </w:p>
+    <w:p>
+      <w:pPr>
+        <w:pStyle w:val="ListParagraph"/>
+        <w:numPr>
+          <w:ilvl w:val="1"/>
+          <w:numId w:val="6"/>
+        </w:numPr>
+        <w:rPr>
+          <w:color w:val="0000FF"/>
+        </w:rPr>
+      </w:pPr>
+      <w:r>
+        <w:rPr>
+          <w:color w:val="0000FF"/>
+        </w:rPr>
+        <w:t>Deliver conclusions including numerical and visual summaries</w:t>
+      </w:r>
+    </w:p>
+    <w:p>
+      <w:pPr>
+        <w:pStyle w:val="ListParagraph"/>
+        <w:numPr>
+          <w:ilvl w:val="1"/>
+          <w:numId w:val="6"/>
+        </w:numPr>
+        <w:rPr>
+          <w:color w:val="0000FF"/>
+        </w:rPr>
+      </w:pPr>
+      <w:r>
+        <w:rPr>
+          <w:color w:val="0000FF"/>
+        </w:rPr>
+        <w:t>Implications: What do the findings mean?</w:t>
+      </w:r>
+    </w:p>
+    <w:p/>
+    <w:p>
+      <w:pPr>
+        <w:jc w:val="center"/>
+        <w:rPr>
+          <w:sz w:val="40"/>
+          <w:szCs w:val="40"/>
+        </w:rPr>
+      </w:pPr>
+      <w:r>
+        <w:rPr>
+          <w:sz w:val="40"/>
+          <w:szCs w:val="40"/>
+        </w:rPr>
+        <w:t>Appendix</w:t>
+      </w:r>
+    </w:p>
+    <w:p>
+      <w:pPr>
+        <w:rPr>
+          <w:b/>
+          <w:bCs/>
+        </w:rPr>
+      </w:pPr>
+    </w:p>
+    <w:p>
+      <w:pPr>
+        <w:rPr>
           <w:sz w:val="32"/>
           <w:szCs w:val="32"/>
         </w:rPr>
@@ -593,7 +1044,7 @@
       </w:r>
     </w:p>
     <w:p>
-      <w:hyperlink r:id="rId8" w:history="1">
+      <w:hyperlink r:id="rId11" w:history="1">
         <w:r>
           <w:rPr>
             <w:rStyle w:val="Hyperlink"/>
@@ -603,7 +1054,7 @@
       </w:hyperlink>
     </w:p>
     <w:p>
-      <w:hyperlink r:id="rId9" w:history="1">
+      <w:hyperlink r:id="rId12" w:history="1">
         <w:r>
           <w:rPr>
             <w:rStyle w:val="Hyperlink"/>
@@ -613,7 +1064,7 @@
       </w:hyperlink>
     </w:p>
     <w:p>
-      <w:hyperlink r:id="rId10" w:history="1">
+      <w:hyperlink r:id="rId13" w:history="1">
         <w:r>
           <w:rPr>
             <w:rStyle w:val="Hyperlink"/>
@@ -642,10 +1093,9 @@
     </w:p>
     <w:p>
       <w:r>
-        <w:lastRenderedPageBreak/>
         <w:t xml:space="preserve">Data Dictionary: </w:t>
       </w:r>
-      <w:hyperlink r:id="rId11" w:history="1">
+      <w:hyperlink r:id="rId14" w:history="1">
         <w:r>
           <w:rPr>
             <w:rStyle w:val="Hyperlink"/>
@@ -684,6 +1134,7 @@
     </w:p>
     <w:p>
       <w:r>
+        <w:lastRenderedPageBreak/>
         <w:t>df.info: 12 Columns, 11760 Rows, All States (including PR, Samoa, Guam, Marianas, Virgin Islands, DC</w:t>
       </w:r>
       <w:r>
@@ -716,7 +1167,7 @@
                     </pic:cNvPicPr>
                   </pic:nvPicPr>
                   <pic:blipFill>
-                    <a:blip r:embed="rId12">
+                    <a:blip r:embed="rId15">
                       <a:extLst>
                         <a:ext uri="{28A0092B-C50C-407E-A947-70E740481C1C}">
                           <a14:useLocalDpi xmlns:a14="http://schemas.microsoft.com/office/drawing/2010/main" val="0"/>
@@ -798,7 +1249,7 @@
                     </pic:cNvPicPr>
                   </pic:nvPicPr>
                   <pic:blipFill>
-                    <a:blip r:embed="rId13">
+                    <a:blip r:embed="rId16">
                       <a:extLst>
                         <a:ext uri="{28A0092B-C50C-407E-A947-70E740481C1C}">
                           <a14:useLocalDpi xmlns:a14="http://schemas.microsoft.com/office/drawing/2010/main" val="0"/>
@@ -849,7 +1300,7 @@
       </w:r>
     </w:p>
     <w:p>
-      <w:hyperlink r:id="rId14" w:history="1">
+      <w:hyperlink r:id="rId17" w:history="1">
         <w:r>
           <w:rPr>
             <w:rStyle w:val="Hyperlink"/>
@@ -859,7 +1310,7 @@
       </w:hyperlink>
     </w:p>
     <w:p>
-      <w:hyperlink r:id="rId15" w:history="1">
+      <w:hyperlink r:id="rId18" w:history="1">
         <w:r>
           <w:rPr>
             <w:rStyle w:val="Hyperlink"/>
@@ -931,7 +1382,7 @@
                     </pic:cNvPicPr>
                   </pic:nvPicPr>
                   <pic:blipFill>
-                    <a:blip r:embed="rId16">
+                    <a:blip r:embed="rId19">
                       <a:extLst>
                         <a:ext uri="{28A0092B-C50C-407E-A947-70E740481C1C}">
                           <a14:useLocalDpi xmlns:a14="http://schemas.microsoft.com/office/drawing/2010/main" val="0"/>
@@ -965,7 +1416,6 @@
     </w:p>
     <w:p>
       <w:r>
-        <w:lastRenderedPageBreak/>
         <w:t>State by State</w:t>
       </w:r>
       <w:r>
@@ -990,7 +1440,7 @@
                     </pic:cNvPicPr>
                   </pic:nvPicPr>
                   <pic:blipFill>
-                    <a:blip r:embed="rId17">
+                    <a:blip r:embed="rId20">
                       <a:extLst>
                         <a:ext uri="{28A0092B-C50C-407E-A947-70E740481C1C}">
                           <a14:useLocalDpi xmlns:a14="http://schemas.microsoft.com/office/drawing/2010/main" val="0"/>
@@ -1023,7 +1473,7 @@
       </w:r>
     </w:p>
     <w:p>
-      <w:hyperlink r:id="rId18" w:history="1">
+      <w:hyperlink r:id="rId21" w:history="1">
         <w:r>
           <w:rPr>
             <w:rStyle w:val="Hyperlink"/>
@@ -1036,7 +1486,7 @@
       </w:r>
     </w:p>
     <w:p>
-      <w:hyperlink r:id="rId19" w:history="1">
+      <w:hyperlink r:id="rId22" w:history="1">
         <w:r>
           <w:rPr>
             <w:rStyle w:val="Hyperlink"/>
@@ -1055,7 +1505,7 @@
       </w:r>
     </w:p>
     <w:p>
-      <w:hyperlink r:id="rId20" w:history="1">
+      <w:hyperlink r:id="rId23" w:history="1">
         <w:r>
           <w:rPr>
             <w:rStyle w:val="Hyperlink"/>
@@ -1076,7 +1526,7 @@
       </w:r>
     </w:p>
     <w:p>
-      <w:hyperlink r:id="rId21" w:history="1">
+      <w:hyperlink r:id="rId24" w:history="1">
         <w:r>
           <w:rPr>
             <w:rStyle w:val="Hyperlink"/>
@@ -1129,7 +1579,7 @@
       </w:r>
     </w:p>
     <w:p>
-      <w:hyperlink r:id="rId22" w:history="1">
+      <w:hyperlink r:id="rId25" w:history="1">
         <w:r>
           <w:rPr>
             <w:rStyle w:val="Hyperlink"/>
@@ -1139,7 +1589,7 @@
       </w:hyperlink>
     </w:p>
     <w:p>
-      <w:hyperlink r:id="rId23" w:history="1">
+      <w:hyperlink r:id="rId26" w:history="1">
         <w:r>
           <w:rPr>
             <w:rStyle w:val="Hyperlink"/>
@@ -1194,7 +1644,7 @@
                     <pic:cNvPicPr/>
                   </pic:nvPicPr>
                   <pic:blipFill>
-                    <a:blip r:embed="rId24"/>
+                    <a:blip r:embed="rId27"/>
                     <a:stretch>
                       <a:fillRect/>
                     </a:stretch>
@@ -1679,7 +2129,7 @@
     </w:tbl>
     <w:p/>
     <w:p>
-      <w:hyperlink r:id="rId25" w:history="1">
+      <w:hyperlink r:id="rId28" w:history="1">
         <w:r>
           <w:rPr>
             <w:rStyle w:val="Hyperlink"/>
@@ -1689,7 +2139,7 @@
       </w:hyperlink>
     </w:p>
     <w:p>
-      <w:hyperlink r:id="rId26" w:history="1">
+      <w:hyperlink r:id="rId29" w:history="1">
         <w:r>
           <w:rPr>
             <w:rStyle w:val="Hyperlink"/>
@@ -1699,7 +2149,7 @@
       </w:hyperlink>
     </w:p>
     <w:p>
-      <w:hyperlink r:id="rId27" w:history="1">
+      <w:hyperlink r:id="rId30" w:history="1">
         <w:r>
           <w:rPr>
             <w:rStyle w:val="Hyperlink"/>
@@ -1709,7 +2159,7 @@
       </w:hyperlink>
     </w:p>
     <w:p>
-      <w:hyperlink r:id="rId28" w:history="1">
+      <w:hyperlink r:id="rId31" w:history="1">
         <w:r>
           <w:rPr>
             <w:rStyle w:val="Hyperlink"/>
@@ -1746,7 +2196,7 @@
       </w:r>
     </w:p>
     <w:p>
-      <w:hyperlink r:id="rId29" w:history="1">
+      <w:hyperlink r:id="rId32" w:history="1">
         <w:r>
           <w:rPr>
             <w:rStyle w:val="Hyperlink"/>
@@ -1756,7 +2206,7 @@
       </w:hyperlink>
     </w:p>
     <w:p>
-      <w:hyperlink r:id="rId30" w:history="1">
+      <w:hyperlink r:id="rId33" w:history="1">
         <w:r>
           <w:rPr>
             <w:rStyle w:val="Hyperlink"/>
@@ -1767,6 +2217,7 @@
     </w:p>
     <w:p>
       <w:r>
+        <w:lastRenderedPageBreak/>
         <w:t>Data type: API</w:t>
       </w:r>
     </w:p>
@@ -1785,7 +2236,7 @@
       <w:r>
         <w:t xml:space="preserve">: </w:t>
       </w:r>
-      <w:hyperlink r:id="rId31" w:history="1">
+      <w:hyperlink r:id="rId34" w:history="1">
         <w:r>
           <w:rPr>
             <w:rStyle w:val="Hyperlink"/>
@@ -1795,7 +2246,7 @@
       </w:hyperlink>
     </w:p>
     <w:p>
-      <w:hyperlink r:id="rId32" w:history="1">
+      <w:hyperlink r:id="rId35" w:history="1">
         <w:r>
           <w:rPr>
             <w:rStyle w:val="Hyperlink"/>
@@ -2021,7 +2472,7 @@
     </w:p>
     <w:p/>
     <w:p>
-      <w:hyperlink r:id="rId33" w:history="1">
+      <w:hyperlink r:id="rId36" w:history="1">
         <w:r>
           <w:rPr>
             <w:rStyle w:val="Hyperlink"/>
@@ -2205,7 +2656,7 @@
       </w:r>
     </w:p>
     <w:p>
-      <w:hyperlink r:id="rId34" w:history="1">
+      <w:hyperlink r:id="rId37" w:history="1">
         <w:r>
           <w:rPr>
             <w:rStyle w:val="Hyperlink"/>
@@ -2215,7 +2666,7 @@
       </w:hyperlink>
     </w:p>
     <w:p>
-      <w:hyperlink r:id="rId35" w:history="1">
+      <w:hyperlink r:id="rId38" w:history="1">
         <w:r>
           <w:rPr>
             <w:rStyle w:val="Hyperlink"/>
@@ -2231,7 +2682,7 @@
       </w:r>
     </w:p>
     <w:p>
-      <w:hyperlink r:id="rId36" w:history="1">
+      <w:hyperlink r:id="rId39" w:history="1">
         <w:r>
           <w:rPr>
             <w:rStyle w:val="Hyperlink"/>
@@ -2263,7 +2714,7 @@
       <w:r>
         <w:t xml:space="preserve">: </w:t>
       </w:r>
-      <w:hyperlink r:id="rId37" w:history="1">
+      <w:hyperlink r:id="rId40" w:history="1">
         <w:r>
           <w:rPr>
             <w:rStyle w:val="Hyperlink"/>
@@ -2416,6 +2867,7 @@
         <w:rPr>
           <w:noProof/>
         </w:rPr>
+        <w:lastRenderedPageBreak/>
         <w:drawing>
           <wp:inline distT="0" distB="0" distL="0" distR="0" wp14:anchorId="735BBDB2" wp14:editId="3A4D4542">
             <wp:extent cx="5943600" cy="2751455"/>
@@ -2432,7 +2884,7 @@
                     <pic:cNvPicPr/>
                   </pic:nvPicPr>
                   <pic:blipFill>
-                    <a:blip r:embed="rId38"/>
+                    <a:blip r:embed="rId41"/>
                     <a:stretch>
                       <a:fillRect/>
                     </a:stretch>
@@ -2455,7 +2907,7 @@
     </w:p>
     <w:p/>
     <w:p>
-      <w:hyperlink r:id="rId39" w:history="1">
+      <w:hyperlink r:id="rId42" w:history="1">
         <w:r>
           <w:rPr>
             <w:rStyle w:val="Hyperlink"/>
@@ -2485,7 +2937,7 @@
                     <pic:cNvPicPr/>
                   </pic:nvPicPr>
                   <pic:blipFill>
-                    <a:blip r:embed="rId40"/>
+                    <a:blip r:embed="rId43"/>
                     <a:stretch>
                       <a:fillRect/>
                     </a:stretch>
@@ -2506,375 +2958,9 @@
         </w:drawing>
       </w:r>
     </w:p>
-    <w:p>
-      <w:pPr>
-        <w:rPr>
-          <w:b/>
-          <w:bCs/>
-          <w:color w:val="0000FF"/>
-        </w:rPr>
-      </w:pPr>
-      <w:r>
-        <w:rPr>
-          <w:b/>
-          <w:bCs/>
-          <w:color w:val="0000FF"/>
-        </w:rPr>
-        <w:t>Project Requirements</w:t>
-      </w:r>
-    </w:p>
-    <w:p>
-      <w:pPr>
-        <w:pStyle w:val="ListParagraph"/>
-        <w:numPr>
-          <w:ilvl w:val="0"/>
-          <w:numId w:val="6"/>
-        </w:numPr>
-        <w:rPr>
-          <w:color w:val="0000FF"/>
-        </w:rPr>
-      </w:pPr>
-      <w:r>
-        <w:rPr>
-          <w:color w:val="0000FF"/>
-        </w:rPr>
-        <w:t>Development</w:t>
-      </w:r>
-    </w:p>
-    <w:p>
-      <w:pPr>
-        <w:pStyle w:val="ListParagraph"/>
-        <w:numPr>
-          <w:ilvl w:val="1"/>
-          <w:numId w:val="6"/>
-        </w:numPr>
-        <w:rPr>
-          <w:color w:val="0000FF"/>
-        </w:rPr>
-      </w:pPr>
-      <w:r>
-        <w:rPr>
-          <w:color w:val="0000FF"/>
-        </w:rPr>
-        <w:t>Use Pandas to clean and format</w:t>
-      </w:r>
-    </w:p>
-    <w:p>
-      <w:pPr>
-        <w:pStyle w:val="ListParagraph"/>
-        <w:numPr>
-          <w:ilvl w:val="1"/>
-          <w:numId w:val="6"/>
-        </w:numPr>
-        <w:rPr>
-          <w:color w:val="0000FF"/>
-        </w:rPr>
-      </w:pPr>
-      <w:r>
-        <w:rPr>
-          <w:color w:val="0000FF"/>
-        </w:rPr>
-        <w:t xml:space="preserve">Use </w:t>
-      </w:r>
-      <w:proofErr w:type="spellStart"/>
-      <w:r>
-        <w:rPr>
-          <w:color w:val="0000FF"/>
-        </w:rPr>
-        <w:t>Jupyter</w:t>
-      </w:r>
-      <w:proofErr w:type="spellEnd"/>
-      <w:r>
-        <w:rPr>
-          <w:color w:val="0000FF"/>
-        </w:rPr>
-        <w:t xml:space="preserve"> notebook to describe data exploration &amp; cleanup, and deliver final data analysis</w:t>
-      </w:r>
-    </w:p>
-    <w:p>
-      <w:pPr>
-        <w:pStyle w:val="ListParagraph"/>
-        <w:numPr>
-          <w:ilvl w:val="1"/>
-          <w:numId w:val="6"/>
-        </w:numPr>
-        <w:rPr>
-          <w:color w:val="0000FF"/>
-        </w:rPr>
-      </w:pPr>
-      <w:r>
-        <w:rPr>
-          <w:color w:val="0000FF"/>
-        </w:rPr>
-        <w:t>Use Matplotlib to create 6-8 Visuals (2 per question)</w:t>
-      </w:r>
-    </w:p>
-    <w:p>
-      <w:pPr>
-        <w:pStyle w:val="ListParagraph"/>
-        <w:numPr>
-          <w:ilvl w:val="1"/>
-          <w:numId w:val="6"/>
-        </w:numPr>
-        <w:rPr>
-          <w:color w:val="0000FF"/>
-        </w:rPr>
-      </w:pPr>
-      <w:r>
-        <w:rPr>
-          <w:color w:val="0000FF"/>
-        </w:rPr>
-        <w:t>Save PNGs of visuals</w:t>
-      </w:r>
-    </w:p>
-    <w:p>
-      <w:pPr>
-        <w:pStyle w:val="ListParagraph"/>
-        <w:numPr>
-          <w:ilvl w:val="1"/>
-          <w:numId w:val="6"/>
-        </w:numPr>
-        <w:rPr>
-          <w:color w:val="0000FF"/>
-        </w:rPr>
-      </w:pPr>
-      <w:r>
-        <w:rPr>
-          <w:color w:val="0000FF"/>
-        </w:rPr>
-        <w:lastRenderedPageBreak/>
-        <w:t>Optional - Use at least one API, if you can find an API with data pertinent to primary question</w:t>
-      </w:r>
-    </w:p>
-    <w:p>
-      <w:pPr>
-        <w:pStyle w:val="ListParagraph"/>
-        <w:numPr>
-          <w:ilvl w:val="1"/>
-          <w:numId w:val="6"/>
-        </w:numPr>
-        <w:rPr>
-          <w:color w:val="0000FF"/>
-        </w:rPr>
-      </w:pPr>
-      <w:r>
-        <w:rPr>
-          <w:color w:val="0000FF"/>
-        </w:rPr>
-        <w:t>Create a write-up summarizing your major findings. Should include:</w:t>
-      </w:r>
-    </w:p>
-    <w:p>
-      <w:pPr>
-        <w:pStyle w:val="ListParagraph"/>
-        <w:numPr>
-          <w:ilvl w:val="2"/>
-          <w:numId w:val="6"/>
-        </w:numPr>
-        <w:rPr>
-          <w:color w:val="0000FF"/>
-        </w:rPr>
-      </w:pPr>
-      <w:r>
-        <w:rPr>
-          <w:color w:val="0000FF"/>
-        </w:rPr>
-        <w:t>Heading for each question</w:t>
-      </w:r>
-    </w:p>
-    <w:p>
-      <w:pPr>
-        <w:pStyle w:val="ListParagraph"/>
-        <w:numPr>
-          <w:ilvl w:val="3"/>
-          <w:numId w:val="6"/>
-        </w:numPr>
-        <w:rPr>
-          <w:color w:val="0000FF"/>
-        </w:rPr>
-      </w:pPr>
-      <w:r>
-        <w:rPr>
-          <w:color w:val="0000FF"/>
-        </w:rPr>
-        <w:t>Description of:</w:t>
-      </w:r>
-    </w:p>
-    <w:p>
-      <w:pPr>
-        <w:pStyle w:val="ListParagraph"/>
-        <w:numPr>
-          <w:ilvl w:val="4"/>
-          <w:numId w:val="6"/>
-        </w:numPr>
-        <w:rPr>
-          <w:color w:val="0000FF"/>
-        </w:rPr>
-      </w:pPr>
-      <w:r>
-        <w:rPr>
-          <w:color w:val="0000FF"/>
-        </w:rPr>
-        <w:t>Findings</w:t>
-      </w:r>
-    </w:p>
-    <w:p>
-      <w:pPr>
-        <w:pStyle w:val="ListParagraph"/>
-        <w:numPr>
-          <w:ilvl w:val="4"/>
-          <w:numId w:val="6"/>
-        </w:numPr>
-        <w:rPr>
-          <w:color w:val="0000FF"/>
-        </w:rPr>
-      </w:pPr>
-      <w:r>
-        <w:rPr>
-          <w:color w:val="0000FF"/>
-        </w:rPr>
-        <w:t xml:space="preserve">Plots </w:t>
-      </w:r>
-    </w:p>
-    <w:p>
-      <w:pPr>
-        <w:pStyle w:val="ListParagraph"/>
-        <w:numPr>
-          <w:ilvl w:val="0"/>
-          <w:numId w:val="6"/>
-        </w:numPr>
-        <w:rPr>
-          <w:color w:val="0000FF"/>
-        </w:rPr>
-      </w:pPr>
-      <w:r>
-        <w:rPr>
-          <w:color w:val="0000FF"/>
-        </w:rPr>
-        <w:t>Presentation</w:t>
-      </w:r>
-    </w:p>
-    <w:p>
-      <w:pPr>
-        <w:pStyle w:val="ListParagraph"/>
-        <w:numPr>
-          <w:ilvl w:val="1"/>
-          <w:numId w:val="6"/>
-        </w:numPr>
-        <w:rPr>
-          <w:color w:val="0000FF"/>
-        </w:rPr>
-      </w:pPr>
-      <w:r>
-        <w:rPr>
-          <w:color w:val="0000FF"/>
-        </w:rPr>
-        <w:t>Questions we found interesting and motivations to answer them</w:t>
-      </w:r>
-    </w:p>
-    <w:p>
-      <w:pPr>
-        <w:pStyle w:val="ListParagraph"/>
-        <w:numPr>
-          <w:ilvl w:val="1"/>
-          <w:numId w:val="6"/>
-        </w:numPr>
-        <w:rPr>
-          <w:color w:val="0000FF"/>
-        </w:rPr>
-      </w:pPr>
-      <w:r>
-        <w:rPr>
-          <w:color w:val="0000FF"/>
-        </w:rPr>
-        <w:t xml:space="preserve">Where and how we found the </w:t>
-      </w:r>
-      <w:proofErr w:type="gramStart"/>
-      <w:r>
-        <w:rPr>
-          <w:color w:val="0000FF"/>
-        </w:rPr>
-        <w:t>data</w:t>
-      </w:r>
-      <w:proofErr w:type="gramEnd"/>
-      <w:r>
-        <w:rPr>
-          <w:color w:val="0000FF"/>
-        </w:rPr>
-        <w:t xml:space="preserve"> we used</w:t>
-      </w:r>
-    </w:p>
-    <w:p>
-      <w:pPr>
-        <w:pStyle w:val="ListParagraph"/>
-        <w:numPr>
-          <w:ilvl w:val="1"/>
-          <w:numId w:val="6"/>
-        </w:numPr>
-        <w:rPr>
-          <w:color w:val="0000FF"/>
-        </w:rPr>
-      </w:pPr>
-      <w:r>
-        <w:rPr>
-          <w:color w:val="0000FF"/>
-        </w:rPr>
-        <w:t xml:space="preserve">Feature the </w:t>
-      </w:r>
-      <w:proofErr w:type="spellStart"/>
-      <w:r>
-        <w:rPr>
-          <w:color w:val="0000FF"/>
-        </w:rPr>
-        <w:t>Jupyter</w:t>
-      </w:r>
-      <w:proofErr w:type="spellEnd"/>
-      <w:r>
-        <w:rPr>
-          <w:color w:val="0000FF"/>
-        </w:rPr>
-        <w:t xml:space="preserve"> Notebook data exploration, cleanup &amp; analysis process</w:t>
-      </w:r>
-    </w:p>
-    <w:p>
-      <w:pPr>
-        <w:pStyle w:val="ListParagraph"/>
-        <w:numPr>
-          <w:ilvl w:val="1"/>
-          <w:numId w:val="6"/>
-        </w:numPr>
-        <w:rPr>
-          <w:color w:val="0000FF"/>
-        </w:rPr>
-      </w:pPr>
-      <w:r>
-        <w:rPr>
-          <w:color w:val="0000FF"/>
-        </w:rPr>
-        <w:t>Deliver conclusions including numerical and visual summaries</w:t>
-      </w:r>
-    </w:p>
-    <w:p>
-      <w:pPr>
-        <w:pStyle w:val="ListParagraph"/>
-        <w:numPr>
-          <w:ilvl w:val="1"/>
-          <w:numId w:val="6"/>
-        </w:numPr>
-        <w:rPr>
-          <w:color w:val="0000FF"/>
-        </w:rPr>
-      </w:pPr>
-      <w:r>
-        <w:rPr>
-          <w:color w:val="0000FF"/>
-        </w:rPr>
-        <w:t>Implications: What do the findings mean?</w:t>
-      </w:r>
-    </w:p>
     <w:sectPr>
-      <w:headerReference w:type="default" r:id="rId41"/>
-      <w:footerReference w:type="default" r:id="rId42"/>
+      <w:headerReference w:type="default" r:id="rId44"/>
+      <w:footerReference w:type="default" r:id="rId45"/>
       <w:pgSz w:w="12240" w:h="15840"/>
       <w:pgMar w:top="1440" w:right="1440" w:bottom="1440" w:left="1440" w:header="720" w:footer="720" w:gutter="0"/>
       <w:cols w:space="720"/>

</xml_diff>